<commit_message>
Finalisation des SMA invoqués par fenetre
</commit_message>
<xml_diff>
--- a/Doc/Liste des SMA invoqués par fenêtre.docx
+++ b/Doc/Liste des SMA invoqués par fenêtre.docx
@@ -20,17 +20,16 @@
     </w:p>
     <w:p>
       <w:pPr>
-        <w:rPr>
-          <w:sz w:val="28"/>
-          <w:szCs w:val="28"/>
-        </w:rPr>
-      </w:pPr>
-      <w:r>
-        <w:rPr>
-          <w:sz w:val="28"/>
-          <w:szCs w:val="28"/>
-        </w:rPr>
-        <w:t>En-tête client commune aux différentes fenêtres</w:t>
+        <w:pStyle w:val="Titre1"/>
+      </w:pPr>
+      <w:r>
+        <w:t>En-tête client</w:t>
+      </w:r>
+      <w:r>
+        <w:t> :</w:t>
+      </w:r>
+      <w:r>
+        <w:t xml:space="preserve"> commune aux différentes fenêtres</w:t>
       </w:r>
     </w:p>
     <w:p>
@@ -64,7 +63,7 @@
                     <pic:cNvPicPr/>
                   </pic:nvPicPr>
                   <pic:blipFill>
-                    <a:blip r:embed="rId4">
+                    <a:blip r:embed="rId5">
                       <a:extLst>
                         <a:ext uri="{28A0092B-C50C-407E-A947-70E740481C1C}">
                           <a14:useLocalDpi xmlns:a14="http://schemas.microsoft.com/office/drawing/2010/main" val="0"/>
@@ -108,18 +107,16 @@
     </w:p>
     <w:p>
       <w:pPr>
-        <w:rPr>
-          <w:sz w:val="28"/>
-          <w:szCs w:val="28"/>
-        </w:rPr>
-      </w:pPr>
-      <w:r>
-        <w:rPr>
-          <w:sz w:val="28"/>
-          <w:szCs w:val="28"/>
-        </w:rPr>
-        <w:t>-</w:t>
-      </w:r>
+        <w:pStyle w:val="Paragraphedeliste"/>
+        <w:numPr>
+          <w:ilvl w:val="0"/>
+          <w:numId w:val="1"/>
+        </w:numPr>
+        <w:rPr>
+          <w:sz w:val="28"/>
+          <w:szCs w:val="28"/>
+        </w:rPr>
+      </w:pPr>
       <w:proofErr w:type="spellStart"/>
       <w:r>
         <w:rPr>
@@ -151,6 +148,23 @@
           <w:szCs w:val="28"/>
         </w:rPr>
         <w:t>)</w:t>
+      </w:r>
+    </w:p>
+    <w:p>
+      <w:pPr>
+        <w:pStyle w:val="Paragraphedeliste"/>
+        <w:rPr>
+          <w:sz w:val="28"/>
+          <w:szCs w:val="28"/>
+        </w:rPr>
+      </w:pPr>
+    </w:p>
+    <w:p>
+      <w:pPr>
+        <w:pStyle w:val="Titre1"/>
+      </w:pPr>
+      <w:r>
+        <w:t>Vue 360°</w:t>
       </w:r>
     </w:p>
     <w:p>
@@ -183,7 +197,7 @@
                     <pic:cNvPicPr/>
                   </pic:nvPicPr>
                   <pic:blipFill>
-                    <a:blip r:embed="rId5">
+                    <a:blip r:embed="rId6">
                       <a:extLst>
                         <a:ext uri="{28A0092B-C50C-407E-A947-70E740481C1C}">
                           <a14:useLocalDpi xmlns:a14="http://schemas.microsoft.com/office/drawing/2010/main" val="0"/>
@@ -227,17 +241,36 @@
     </w:p>
     <w:p>
       <w:pPr>
-        <w:rPr>
-          <w:sz w:val="28"/>
-          <w:szCs w:val="28"/>
-        </w:rPr>
-      </w:pPr>
-      <w:r>
-        <w:rPr>
-          <w:sz w:val="28"/>
-          <w:szCs w:val="28"/>
-        </w:rPr>
-        <w:t>-</w:t>
+        <w:pStyle w:val="Paragraphedeliste"/>
+        <w:numPr>
+          <w:ilvl w:val="0"/>
+          <w:numId w:val="1"/>
+        </w:numPr>
+        <w:rPr>
+          <w:sz w:val="28"/>
+          <w:szCs w:val="28"/>
+        </w:rPr>
+      </w:pPr>
+      <w:r>
+        <w:rPr>
+          <w:sz w:val="28"/>
+          <w:szCs w:val="28"/>
+        </w:rPr>
+        <w:t>SM</w:t>
+      </w:r>
+      <w:r>
+        <w:rPr>
+          <w:sz w:val="28"/>
+          <w:szCs w:val="28"/>
+        </w:rPr>
+        <w:t>3.</w:t>
+      </w:r>
+      <w:r>
+        <w:rPr>
+          <w:sz w:val="28"/>
+          <w:szCs w:val="28"/>
+        </w:rPr>
+        <w:t xml:space="preserve">1.1 </w:t>
       </w:r>
       <w:proofErr w:type="spellStart"/>
       <w:r>
@@ -274,17 +307,36 @@
     </w:p>
     <w:p>
       <w:pPr>
-        <w:rPr>
-          <w:sz w:val="28"/>
-          <w:szCs w:val="28"/>
-        </w:rPr>
-      </w:pPr>
-      <w:r>
-        <w:rPr>
-          <w:sz w:val="28"/>
-          <w:szCs w:val="28"/>
-        </w:rPr>
-        <w:t>-</w:t>
+        <w:pStyle w:val="Paragraphedeliste"/>
+        <w:numPr>
+          <w:ilvl w:val="0"/>
+          <w:numId w:val="1"/>
+        </w:numPr>
+        <w:rPr>
+          <w:sz w:val="28"/>
+          <w:szCs w:val="28"/>
+        </w:rPr>
+      </w:pPr>
+      <w:r>
+        <w:rPr>
+          <w:sz w:val="28"/>
+          <w:szCs w:val="28"/>
+        </w:rPr>
+        <w:t>SM</w:t>
+      </w:r>
+      <w:r>
+        <w:rPr>
+          <w:sz w:val="28"/>
+          <w:szCs w:val="28"/>
+        </w:rPr>
+        <w:t>3.</w:t>
+      </w:r>
+      <w:r>
+        <w:rPr>
+          <w:sz w:val="28"/>
+          <w:szCs w:val="28"/>
+        </w:rPr>
+        <w:t xml:space="preserve">1.2 </w:t>
       </w:r>
       <w:proofErr w:type="spellStart"/>
       <w:r>
@@ -321,17 +373,22 @@
     </w:p>
     <w:p>
       <w:pPr>
-        <w:rPr>
-          <w:sz w:val="28"/>
-          <w:szCs w:val="28"/>
-        </w:rPr>
-      </w:pPr>
-      <w:r>
-        <w:rPr>
-          <w:sz w:val="28"/>
-          <w:szCs w:val="28"/>
-        </w:rPr>
-        <w:t>-</w:t>
+        <w:pStyle w:val="Paragraphedeliste"/>
+        <w:numPr>
+          <w:ilvl w:val="0"/>
+          <w:numId w:val="1"/>
+        </w:numPr>
+        <w:rPr>
+          <w:sz w:val="28"/>
+          <w:szCs w:val="28"/>
+        </w:rPr>
+      </w:pPr>
+      <w:r>
+        <w:rPr>
+          <w:sz w:val="28"/>
+          <w:szCs w:val="28"/>
+        </w:rPr>
+        <w:t xml:space="preserve">SM4.1.1 </w:t>
       </w:r>
       <w:proofErr w:type="spellStart"/>
       <w:proofErr w:type="gramStart"/>
@@ -361,17 +418,22 @@
     </w:p>
     <w:p>
       <w:pPr>
-        <w:rPr>
-          <w:sz w:val="28"/>
-          <w:szCs w:val="28"/>
-        </w:rPr>
-      </w:pPr>
-      <w:r>
-        <w:rPr>
-          <w:sz w:val="28"/>
-          <w:szCs w:val="28"/>
-        </w:rPr>
-        <w:t>-</w:t>
+        <w:pStyle w:val="Paragraphedeliste"/>
+        <w:numPr>
+          <w:ilvl w:val="0"/>
+          <w:numId w:val="1"/>
+        </w:numPr>
+        <w:rPr>
+          <w:sz w:val="28"/>
+          <w:szCs w:val="28"/>
+        </w:rPr>
+      </w:pPr>
+      <w:r>
+        <w:rPr>
+          <w:sz w:val="28"/>
+          <w:szCs w:val="28"/>
+        </w:rPr>
+        <w:t xml:space="preserve">SM4.1.2 </w:t>
       </w:r>
       <w:proofErr w:type="spellStart"/>
       <w:r>
@@ -408,17 +470,22 @@
     </w:p>
     <w:p>
       <w:pPr>
-        <w:rPr>
-          <w:sz w:val="28"/>
-          <w:szCs w:val="28"/>
-        </w:rPr>
-      </w:pPr>
-      <w:r>
-        <w:rPr>
-          <w:sz w:val="28"/>
-          <w:szCs w:val="28"/>
-        </w:rPr>
-        <w:t>-</w:t>
+        <w:pStyle w:val="Paragraphedeliste"/>
+        <w:numPr>
+          <w:ilvl w:val="0"/>
+          <w:numId w:val="1"/>
+        </w:numPr>
+        <w:rPr>
+          <w:sz w:val="28"/>
+          <w:szCs w:val="28"/>
+        </w:rPr>
+      </w:pPr>
+      <w:r>
+        <w:rPr>
+          <w:sz w:val="28"/>
+          <w:szCs w:val="28"/>
+        </w:rPr>
+        <w:t xml:space="preserve">SM4.1.3 </w:t>
       </w:r>
       <w:proofErr w:type="spellStart"/>
       <w:r>
@@ -468,6 +535,31 @@
           <w:szCs w:val="28"/>
         </w:rPr>
       </w:pPr>
+    </w:p>
+    <w:p>
+      <w:pPr>
+        <w:rPr>
+          <w:sz w:val="28"/>
+          <w:szCs w:val="28"/>
+        </w:rPr>
+      </w:pPr>
+    </w:p>
+    <w:p>
+      <w:pPr>
+        <w:pStyle w:val="Titre1"/>
+      </w:pPr>
+      <w:r>
+        <w:lastRenderedPageBreak/>
+        <w:t>Historique Contacts Client</w:t>
+      </w:r>
+    </w:p>
+    <w:p>
+      <w:pPr>
+        <w:rPr>
+          <w:sz w:val="28"/>
+          <w:szCs w:val="28"/>
+        </w:rPr>
+      </w:pPr>
       <w:r>
         <w:rPr>
           <w:noProof/>
@@ -475,12 +567,11 @@
           <w:szCs w:val="28"/>
           <w:lang w:eastAsia="fr-FR"/>
         </w:rPr>
-        <w:lastRenderedPageBreak/>
         <w:drawing>
           <wp:inline distT="0" distB="0" distL="0" distR="0">
             <wp:extent cx="5760720" cy="5054600"/>
             <wp:effectExtent l="0" t="0" r="0" b="0"/>
-            <wp:docPr id="2" name="Image 2"/>
+            <wp:docPr id="1" name="Image 1"/>
             <wp:cNvGraphicFramePr>
               <a:graphicFrameLocks xmlns:a="http://schemas.openxmlformats.org/drawingml/2006/main" noChangeAspect="1"/>
             </wp:cNvGraphicFramePr>
@@ -488,11 +579,11 @@
               <a:graphicData uri="http://schemas.openxmlformats.org/drawingml/2006/picture">
                 <pic:pic xmlns:pic="http://schemas.openxmlformats.org/drawingml/2006/picture">
                   <pic:nvPicPr>
-                    <pic:cNvPr id="2" name="historiqueContactMars.png"/>
+                    <pic:cNvPr id="1" name="HistoriqueContacts.png"/>
                     <pic:cNvPicPr/>
                   </pic:nvPicPr>
                   <pic:blipFill>
-                    <a:blip r:embed="rId6">
+                    <a:blip r:embed="rId7">
                       <a:extLst>
                         <a:ext uri="{28A0092B-C50C-407E-A947-70E740481C1C}">
                           <a14:useLocalDpi xmlns:a14="http://schemas.microsoft.com/office/drawing/2010/main" val="0"/>
@@ -536,17 +627,36 @@
     </w:p>
     <w:p>
       <w:pPr>
-        <w:rPr>
-          <w:sz w:val="28"/>
-          <w:szCs w:val="28"/>
-        </w:rPr>
-      </w:pPr>
-      <w:r>
-        <w:rPr>
-          <w:sz w:val="28"/>
-          <w:szCs w:val="28"/>
-        </w:rPr>
-        <w:t>-</w:t>
+        <w:pStyle w:val="Paragraphedeliste"/>
+        <w:numPr>
+          <w:ilvl w:val="0"/>
+          <w:numId w:val="2"/>
+        </w:numPr>
+        <w:rPr>
+          <w:sz w:val="28"/>
+          <w:szCs w:val="28"/>
+        </w:rPr>
+      </w:pPr>
+      <w:r>
+        <w:rPr>
+          <w:sz w:val="28"/>
+          <w:szCs w:val="28"/>
+        </w:rPr>
+        <w:t>SM</w:t>
+      </w:r>
+      <w:r>
+        <w:rPr>
+          <w:sz w:val="28"/>
+          <w:szCs w:val="28"/>
+        </w:rPr>
+        <w:t>3.</w:t>
+      </w:r>
+      <w:r>
+        <w:rPr>
+          <w:sz w:val="28"/>
+          <w:szCs w:val="28"/>
+        </w:rPr>
+        <w:t xml:space="preserve">2.1 </w:t>
       </w:r>
       <w:proofErr w:type="spellStart"/>
       <w:r>
@@ -588,6 +698,81 @@
           <w:szCs w:val="28"/>
         </w:rPr>
       </w:pPr>
+      <w:bookmarkStart w:id="0" w:name="_GoBack"/>
+      <w:bookmarkEnd w:id="0"/>
+    </w:p>
+    <w:p>
+      <w:pPr>
+        <w:rPr>
+          <w:sz w:val="28"/>
+          <w:szCs w:val="28"/>
+        </w:rPr>
+      </w:pPr>
+    </w:p>
+    <w:p>
+      <w:pPr>
+        <w:rPr>
+          <w:sz w:val="28"/>
+          <w:szCs w:val="28"/>
+        </w:rPr>
+      </w:pPr>
+    </w:p>
+    <w:p>
+      <w:pPr>
+        <w:rPr>
+          <w:sz w:val="28"/>
+          <w:szCs w:val="28"/>
+        </w:rPr>
+      </w:pPr>
+    </w:p>
+    <w:p>
+      <w:pPr>
+        <w:rPr>
+          <w:sz w:val="28"/>
+          <w:szCs w:val="28"/>
+        </w:rPr>
+      </w:pPr>
+    </w:p>
+    <w:p>
+      <w:pPr>
+        <w:rPr>
+          <w:sz w:val="28"/>
+          <w:szCs w:val="28"/>
+        </w:rPr>
+      </w:pPr>
+    </w:p>
+    <w:p>
+      <w:pPr>
+        <w:rPr>
+          <w:sz w:val="28"/>
+          <w:szCs w:val="28"/>
+        </w:rPr>
+      </w:pPr>
+    </w:p>
+    <w:p>
+      <w:pPr>
+        <w:rPr>
+          <w:sz w:val="28"/>
+          <w:szCs w:val="28"/>
+        </w:rPr>
+      </w:pPr>
+    </w:p>
+    <w:p>
+      <w:pPr>
+        <w:pStyle w:val="Titre1"/>
+      </w:pPr>
+      <w:r>
+        <w:lastRenderedPageBreak/>
+        <w:t>Détails Contact</w:t>
+      </w:r>
+    </w:p>
+    <w:p>
+      <w:pPr>
+        <w:rPr>
+          <w:sz w:val="28"/>
+          <w:szCs w:val="28"/>
+        </w:rPr>
+      </w:pPr>
       <w:r>
         <w:rPr>
           <w:noProof/>
@@ -595,12 +780,11 @@
           <w:szCs w:val="28"/>
           <w:lang w:eastAsia="fr-FR"/>
         </w:rPr>
-        <w:lastRenderedPageBreak/>
         <w:drawing>
           <wp:inline distT="0" distB="0" distL="0" distR="0">
             <wp:extent cx="5760720" cy="4561205"/>
             <wp:effectExtent l="0" t="0" r="0" b="0"/>
-            <wp:docPr id="5" name="Image 5"/>
+            <wp:docPr id="6" name="Image 6"/>
             <wp:cNvGraphicFramePr>
               <a:graphicFrameLocks xmlns:a="http://schemas.openxmlformats.org/drawingml/2006/main" noChangeAspect="1"/>
             </wp:cNvGraphicFramePr>
@@ -608,11 +792,11 @@
               <a:graphicData uri="http://schemas.openxmlformats.org/drawingml/2006/picture">
                 <pic:pic xmlns:pic="http://schemas.openxmlformats.org/drawingml/2006/picture">
                   <pic:nvPicPr>
-                    <pic:cNvPr id="5" name="detailContactMars.png"/>
+                    <pic:cNvPr id="6" name="DetailContacts.png"/>
                     <pic:cNvPicPr/>
                   </pic:nvPicPr>
                   <pic:blipFill>
-                    <a:blip r:embed="rId7">
+                    <a:blip r:embed="rId8">
                       <a:extLst>
                         <a:ext uri="{28A0092B-C50C-407E-A947-70E740481C1C}">
                           <a14:useLocalDpi xmlns:a14="http://schemas.microsoft.com/office/drawing/2010/main" val="0"/>
@@ -656,17 +840,56 @@
     </w:p>
     <w:p>
       <w:pPr>
-        <w:rPr>
-          <w:sz w:val="28"/>
-          <w:szCs w:val="28"/>
-        </w:rPr>
-      </w:pPr>
-      <w:r>
-        <w:rPr>
-          <w:sz w:val="28"/>
-          <w:szCs w:val="28"/>
-        </w:rPr>
-        <w:t>-</w:t>
+        <w:pStyle w:val="Paragraphedeliste"/>
+        <w:numPr>
+          <w:ilvl w:val="0"/>
+          <w:numId w:val="3"/>
+        </w:numPr>
+        <w:rPr>
+          <w:sz w:val="28"/>
+          <w:szCs w:val="28"/>
+        </w:rPr>
+      </w:pPr>
+      <w:r>
+        <w:rPr>
+          <w:sz w:val="28"/>
+          <w:szCs w:val="28"/>
+        </w:rPr>
+        <w:t>Affichage du détail</w:t>
+      </w:r>
+    </w:p>
+    <w:p>
+      <w:pPr>
+        <w:pStyle w:val="Paragraphedeliste"/>
+        <w:numPr>
+          <w:ilvl w:val="0"/>
+          <w:numId w:val="2"/>
+        </w:numPr>
+        <w:rPr>
+          <w:sz w:val="28"/>
+          <w:szCs w:val="28"/>
+        </w:rPr>
+      </w:pPr>
+      <w:r>
+        <w:rPr>
+          <w:sz w:val="28"/>
+          <w:szCs w:val="28"/>
+        </w:rPr>
+        <w:t>SM</w:t>
+      </w:r>
+      <w:r>
+        <w:rPr>
+          <w:sz w:val="28"/>
+          <w:szCs w:val="28"/>
+        </w:rPr>
+        <w:t>3.</w:t>
+      </w:r>
+      <w:r>
+        <w:rPr>
+          <w:sz w:val="28"/>
+          <w:szCs w:val="28"/>
+        </w:rPr>
+        <w:t xml:space="preserve">3.1 </w:t>
       </w:r>
       <w:proofErr w:type="spellStart"/>
       <w:r>
@@ -710,32 +933,44 @@
     </w:p>
     <w:p>
       <w:pPr>
-        <w:rPr>
-          <w:sz w:val="28"/>
-          <w:szCs w:val="28"/>
-        </w:rPr>
-      </w:pPr>
-      <w:r>
-        <w:rPr>
-          <w:sz w:val="28"/>
-          <w:szCs w:val="28"/>
-        </w:rPr>
-        <w:t>-</w:t>
-      </w:r>
-      <w:proofErr w:type="spellStart"/>
-      <w:r>
-        <w:rPr>
-          <w:sz w:val="28"/>
-          <w:szCs w:val="28"/>
-        </w:rPr>
-        <w:t>GetInfo</w:t>
-      </w:r>
-      <w:r>
-        <w:rPr>
-          <w:sz w:val="28"/>
-          <w:szCs w:val="28"/>
-        </w:rPr>
-        <w:t>Client</w:t>
+        <w:pStyle w:val="Paragraphedeliste"/>
+        <w:numPr>
+          <w:ilvl w:val="0"/>
+          <w:numId w:val="2"/>
+        </w:numPr>
+        <w:rPr>
+          <w:sz w:val="28"/>
+          <w:szCs w:val="28"/>
+        </w:rPr>
+      </w:pPr>
+      <w:r>
+        <w:rPr>
+          <w:sz w:val="28"/>
+          <w:szCs w:val="28"/>
+        </w:rPr>
+        <w:t>SM</w:t>
+      </w:r>
+      <w:r>
+        <w:rPr>
+          <w:sz w:val="28"/>
+          <w:szCs w:val="28"/>
+        </w:rPr>
+        <w:t>3.</w:t>
+      </w:r>
+      <w:r>
+        <w:rPr>
+          <w:sz w:val="28"/>
+          <w:szCs w:val="28"/>
+        </w:rPr>
+        <w:t xml:space="preserve">3.2 </w:t>
+      </w:r>
+      <w:proofErr w:type="spellStart"/>
+      <w:r>
+        <w:rPr>
+          <w:sz w:val="28"/>
+          <w:szCs w:val="28"/>
+        </w:rPr>
+        <w:t>GetInfoClient</w:t>
       </w:r>
       <w:proofErr w:type="spellEnd"/>
       <w:r>
@@ -751,14 +986,7 @@
           <w:sz w:val="28"/>
           <w:szCs w:val="28"/>
         </w:rPr>
-        <w:t>id</w:t>
-      </w:r>
-      <w:r>
-        <w:rPr>
-          <w:sz w:val="28"/>
-          <w:szCs w:val="28"/>
-        </w:rPr>
-        <w:t>Client</w:t>
+        <w:t>idClient</w:t>
       </w:r>
       <w:proofErr w:type="spellEnd"/>
       <w:r>
@@ -771,32 +999,44 @@
     </w:p>
     <w:p>
       <w:pPr>
-        <w:rPr>
-          <w:sz w:val="28"/>
-          <w:szCs w:val="28"/>
-        </w:rPr>
-      </w:pPr>
-      <w:r>
-        <w:rPr>
-          <w:sz w:val="28"/>
-          <w:szCs w:val="28"/>
-        </w:rPr>
-        <w:t>-</w:t>
-      </w:r>
-      <w:proofErr w:type="spellStart"/>
-      <w:r>
-        <w:rPr>
-          <w:sz w:val="28"/>
-          <w:szCs w:val="28"/>
-        </w:rPr>
-        <w:t>GetInfo</w:t>
-      </w:r>
-      <w:r>
-        <w:rPr>
-          <w:sz w:val="28"/>
-          <w:szCs w:val="28"/>
-        </w:rPr>
-        <w:t>Agent</w:t>
+        <w:pStyle w:val="Paragraphedeliste"/>
+        <w:numPr>
+          <w:ilvl w:val="0"/>
+          <w:numId w:val="2"/>
+        </w:numPr>
+        <w:rPr>
+          <w:sz w:val="28"/>
+          <w:szCs w:val="28"/>
+        </w:rPr>
+      </w:pPr>
+      <w:r>
+        <w:rPr>
+          <w:sz w:val="28"/>
+          <w:szCs w:val="28"/>
+        </w:rPr>
+        <w:t>SM</w:t>
+      </w:r>
+      <w:r>
+        <w:rPr>
+          <w:sz w:val="28"/>
+          <w:szCs w:val="28"/>
+        </w:rPr>
+        <w:t>3.</w:t>
+      </w:r>
+      <w:r>
+        <w:rPr>
+          <w:sz w:val="28"/>
+          <w:szCs w:val="28"/>
+        </w:rPr>
+        <w:t xml:space="preserve">3.3 </w:t>
+      </w:r>
+      <w:proofErr w:type="spellStart"/>
+      <w:r>
+        <w:rPr>
+          <w:sz w:val="28"/>
+          <w:szCs w:val="28"/>
+        </w:rPr>
+        <w:t>GetInfoAgent</w:t>
       </w:r>
       <w:proofErr w:type="spellEnd"/>
       <w:r>
@@ -825,35 +1065,45 @@
     </w:p>
     <w:p>
       <w:pPr>
-        <w:rPr>
-          <w:sz w:val="28"/>
-          <w:szCs w:val="28"/>
-        </w:rPr>
-      </w:pPr>
-      <w:r>
-        <w:rPr>
-          <w:sz w:val="28"/>
-          <w:szCs w:val="28"/>
-        </w:rPr>
-        <w:t>-</w:t>
-      </w:r>
-      <w:proofErr w:type="spellStart"/>
-      <w:r>
-        <w:rPr>
-          <w:sz w:val="28"/>
-          <w:szCs w:val="28"/>
-        </w:rPr>
-        <w:t>Get</w:t>
-      </w:r>
-      <w:r>
-        <w:rPr>
-          <w:sz w:val="28"/>
-          <w:szCs w:val="28"/>
-        </w:rPr>
-        <w:t>PreviousContact</w:t>
-      </w:r>
-      <w:bookmarkStart w:id="0" w:name="_GoBack"/>
-      <w:bookmarkEnd w:id="0"/>
+        <w:pStyle w:val="Paragraphedeliste"/>
+        <w:numPr>
+          <w:ilvl w:val="0"/>
+          <w:numId w:val="2"/>
+        </w:numPr>
+        <w:rPr>
+          <w:sz w:val="28"/>
+          <w:szCs w:val="28"/>
+        </w:rPr>
+      </w:pPr>
+      <w:r>
+        <w:rPr>
+          <w:sz w:val="28"/>
+          <w:szCs w:val="28"/>
+        </w:rPr>
+        <w:t>SM</w:t>
+      </w:r>
+      <w:r>
+        <w:rPr>
+          <w:sz w:val="28"/>
+          <w:szCs w:val="28"/>
+        </w:rPr>
+        <w:t>3.</w:t>
+      </w:r>
+      <w:r>
+        <w:rPr>
+          <w:sz w:val="28"/>
+          <w:szCs w:val="28"/>
+        </w:rPr>
+        <w:t xml:space="preserve">3.4 </w:t>
+      </w:r>
+      <w:proofErr w:type="spellStart"/>
+      <w:r>
+        <w:rPr>
+          <w:sz w:val="28"/>
+          <w:szCs w:val="28"/>
+        </w:rPr>
+        <w:t>GetPreviousContact</w:t>
+      </w:r>
       <w:proofErr w:type="spellEnd"/>
       <w:r>
         <w:rPr>
@@ -881,80 +1131,1421 @@
     </w:p>
     <w:p>
       <w:pPr>
-        <w:rPr>
-          <w:sz w:val="28"/>
-          <w:szCs w:val="28"/>
-        </w:rPr>
-      </w:pPr>
-    </w:p>
-    <w:p>
-      <w:pPr>
-        <w:rPr>
-          <w:sz w:val="28"/>
-          <w:szCs w:val="28"/>
-        </w:rPr>
-      </w:pPr>
-    </w:p>
-    <w:p>
-      <w:pPr>
-        <w:rPr>
-          <w:sz w:val="28"/>
-          <w:szCs w:val="28"/>
-        </w:rPr>
-      </w:pPr>
-      <w:r>
-        <w:rPr>
-          <w:sz w:val="28"/>
-          <w:szCs w:val="28"/>
-        </w:rPr>
-        <w:t>-</w:t>
-      </w:r>
-      <w:r>
-        <w:rPr>
-          <w:rFonts w:ascii="Calibri" w:hAnsi="Calibri" w:cs="Calibri"/>
-          <w:color w:val="41729D"/>
-          <w:sz w:val="16"/>
-          <w:szCs w:val="16"/>
+        <w:pStyle w:val="Paragraphedeliste"/>
+        <w:numPr>
+          <w:ilvl w:val="0"/>
+          <w:numId w:val="3"/>
+        </w:numPr>
+        <w:rPr>
+          <w:sz w:val="28"/>
+          <w:szCs w:val="28"/>
+        </w:rPr>
+      </w:pPr>
+      <w:r>
+        <w:rPr>
+          <w:sz w:val="28"/>
+          <w:szCs w:val="28"/>
+        </w:rPr>
+        <w:t>Modification du contact</w:t>
+      </w:r>
+    </w:p>
+    <w:p>
+      <w:pPr>
+        <w:pStyle w:val="Paragraphedeliste"/>
+        <w:numPr>
+          <w:ilvl w:val="0"/>
+          <w:numId w:val="5"/>
+        </w:numPr>
+        <w:rPr>
+          <w:rFonts w:ascii="Calibri" w:hAnsi="Calibri" w:cs="Calibri"/>
+          <w:sz w:val="28"/>
+          <w:szCs w:val="28"/>
+        </w:rPr>
+      </w:pPr>
+      <w:r>
+        <w:rPr>
+          <w:sz w:val="28"/>
+          <w:szCs w:val="28"/>
+        </w:rPr>
+        <w:t xml:space="preserve">SM3.4.1 </w:t>
+      </w:r>
+      <w:proofErr w:type="spellStart"/>
+      <w:r>
+        <w:rPr>
+          <w:rFonts w:ascii="Calibri" w:hAnsi="Calibri" w:cs="Calibri"/>
+          <w:sz w:val="28"/>
+          <w:szCs w:val="28"/>
+        </w:rPr>
+        <w:t>GetPropsInfos</w:t>
+      </w:r>
+      <w:proofErr w:type="spellEnd"/>
+      <w:r>
+        <w:rPr>
+          <w:rFonts w:ascii="Calibri" w:hAnsi="Calibri" w:cs="Calibri"/>
+          <w:sz w:val="28"/>
+          <w:szCs w:val="28"/>
+        </w:rPr>
+        <w:t>(</w:t>
+      </w:r>
+      <w:proofErr w:type="spellStart"/>
+      <w:r>
+        <w:rPr>
+          <w:rFonts w:ascii="Calibri" w:hAnsi="Calibri" w:cs="Calibri"/>
+          <w:sz w:val="28"/>
+          <w:szCs w:val="28"/>
+        </w:rPr>
+        <w:t>IdContact</w:t>
+      </w:r>
+      <w:proofErr w:type="spellEnd"/>
+      <w:r>
+        <w:rPr>
+          <w:rFonts w:ascii="Calibri" w:hAnsi="Calibri" w:cs="Calibri"/>
+          <w:sz w:val="28"/>
+          <w:szCs w:val="28"/>
+        </w:rPr>
+        <w:t>)</w:t>
+      </w:r>
+    </w:p>
+    <w:p>
+      <w:pPr>
+        <w:pStyle w:val="Paragraphedeliste"/>
+        <w:numPr>
+          <w:ilvl w:val="0"/>
+          <w:numId w:val="5"/>
+        </w:numPr>
+        <w:rPr>
+          <w:sz w:val="28"/>
+          <w:szCs w:val="28"/>
+        </w:rPr>
+      </w:pPr>
+      <w:r>
+        <w:rPr>
+          <w:rFonts w:ascii="Calibri" w:hAnsi="Calibri" w:cs="Calibri"/>
+          <w:sz w:val="28"/>
+          <w:szCs w:val="28"/>
+        </w:rPr>
+        <w:t>SM</w:t>
+      </w:r>
+      <w:r>
+        <w:rPr>
+          <w:rFonts w:ascii="Calibri" w:hAnsi="Calibri" w:cs="Calibri"/>
+          <w:sz w:val="28"/>
+          <w:szCs w:val="28"/>
+        </w:rPr>
+        <w:t xml:space="preserve">3.4.2 </w:t>
+      </w:r>
+      <w:proofErr w:type="spellStart"/>
+      <w:proofErr w:type="gramStart"/>
+      <w:r>
+        <w:rPr>
+          <w:rFonts w:ascii="Calibri" w:hAnsi="Calibri" w:cs="Calibri"/>
+          <w:sz w:val="28"/>
+          <w:szCs w:val="28"/>
+        </w:rPr>
+        <w:t>AjouterOffre</w:t>
+      </w:r>
+      <w:r>
+        <w:rPr>
+          <w:rFonts w:ascii="Calibri" w:hAnsi="Calibri" w:cs="Calibri"/>
+          <w:sz w:val="28"/>
+          <w:szCs w:val="28"/>
+        </w:rPr>
+        <w:t>Contrat</w:t>
+      </w:r>
+      <w:proofErr w:type="spellEnd"/>
+      <w:r>
+        <w:rPr>
+          <w:rFonts w:ascii="Calibri" w:hAnsi="Calibri" w:cs="Calibri"/>
+          <w:sz w:val="28"/>
+          <w:szCs w:val="28"/>
+        </w:rPr>
+        <w:t>(</w:t>
+      </w:r>
+      <w:proofErr w:type="gramEnd"/>
+      <w:r>
+        <w:rPr>
+          <w:rFonts w:ascii="Calibri" w:hAnsi="Calibri" w:cs="Calibri"/>
+          <w:sz w:val="28"/>
+          <w:szCs w:val="28"/>
+        </w:rPr>
+        <w:t>)</w:t>
+      </w:r>
+      <w:r>
+        <w:rPr>
+          <w:sz w:val="28"/>
+          <w:szCs w:val="28"/>
         </w:rPr>
         <w:t xml:space="preserve"> </w:t>
       </w:r>
-      <w:proofErr w:type="spellStart"/>
-      <w:r>
-        <w:rPr>
-          <w:rFonts w:ascii="Calibri" w:hAnsi="Calibri" w:cs="Calibri"/>
-          <w:color w:val="41729D"/>
-          <w:sz w:val="16"/>
-          <w:szCs w:val="16"/>
-        </w:rPr>
-        <w:t>GetInfoContact</w:t>
-      </w:r>
-      <w:proofErr w:type="spellEnd"/>
-      <w:r>
-        <w:rPr>
-          <w:rFonts w:ascii="Calibri" w:hAnsi="Calibri" w:cs="Calibri"/>
-          <w:color w:val="41729D"/>
-          <w:sz w:val="16"/>
-          <w:szCs w:val="16"/>
+    </w:p>
+    <w:p>
+      <w:pPr>
+        <w:pStyle w:val="Paragraphedeliste"/>
+        <w:numPr>
+          <w:ilvl w:val="0"/>
+          <w:numId w:val="5"/>
+        </w:numPr>
+        <w:rPr>
+          <w:rFonts w:ascii="Calibri" w:hAnsi="Calibri" w:cs="Calibri"/>
+          <w:sz w:val="28"/>
+          <w:szCs w:val="28"/>
+        </w:rPr>
+      </w:pPr>
+      <w:r>
+        <w:rPr>
+          <w:rFonts w:ascii="Calibri" w:hAnsi="Calibri" w:cs="Calibri"/>
+          <w:sz w:val="28"/>
+          <w:szCs w:val="28"/>
+        </w:rPr>
+        <w:t>SM</w:t>
+      </w:r>
+      <w:r>
+        <w:rPr>
+          <w:rFonts w:ascii="Calibri" w:hAnsi="Calibri" w:cs="Calibri"/>
+          <w:sz w:val="28"/>
+          <w:szCs w:val="28"/>
+        </w:rPr>
+        <w:t xml:space="preserve">3.4.3 </w:t>
+      </w:r>
+      <w:proofErr w:type="spellStart"/>
+      <w:proofErr w:type="gramStart"/>
+      <w:r>
+        <w:rPr>
+          <w:rFonts w:ascii="Calibri" w:hAnsi="Calibri" w:cs="Calibri"/>
+          <w:sz w:val="28"/>
+          <w:szCs w:val="28"/>
+        </w:rPr>
+        <w:t>ValiderModif</w:t>
+      </w:r>
+      <w:proofErr w:type="spellEnd"/>
+      <w:r>
+        <w:rPr>
+          <w:rFonts w:ascii="Calibri" w:hAnsi="Calibri" w:cs="Calibri"/>
+          <w:sz w:val="28"/>
+          <w:szCs w:val="28"/>
         </w:rPr>
         <w:t>(</w:t>
       </w:r>
-      <w:proofErr w:type="spellStart"/>
-      <w:r>
-        <w:rPr>
-          <w:rFonts w:ascii="Calibri" w:hAnsi="Calibri" w:cs="Calibri"/>
-          <w:color w:val="41729D"/>
-          <w:sz w:val="16"/>
-          <w:szCs w:val="16"/>
-        </w:rPr>
-        <w:t>idContact</w:t>
-      </w:r>
-      <w:proofErr w:type="spellEnd"/>
-      <w:r>
-        <w:rPr>
-          <w:rFonts w:ascii="Calibri" w:hAnsi="Calibri" w:cs="Calibri"/>
-          <w:color w:val="41729D"/>
-          <w:sz w:val="16"/>
-          <w:szCs w:val="16"/>
+      <w:proofErr w:type="gramEnd"/>
+      <w:r>
+        <w:rPr>
+          <w:rFonts w:ascii="Calibri" w:hAnsi="Calibri" w:cs="Calibri"/>
+          <w:sz w:val="28"/>
+          <w:szCs w:val="28"/>
+        </w:rPr>
+        <w:t>)</w:t>
+      </w:r>
+    </w:p>
+    <w:p>
+      <w:pPr>
+        <w:pStyle w:val="Paragraphedeliste"/>
+        <w:numPr>
+          <w:ilvl w:val="0"/>
+          <w:numId w:val="5"/>
+        </w:numPr>
+        <w:rPr>
+          <w:rFonts w:ascii="Calibri" w:hAnsi="Calibri" w:cs="Calibri"/>
+          <w:sz w:val="28"/>
+          <w:szCs w:val="28"/>
+        </w:rPr>
+      </w:pPr>
+      <w:r>
+        <w:rPr>
+          <w:rFonts w:ascii="Calibri" w:hAnsi="Calibri" w:cs="Calibri"/>
+          <w:sz w:val="28"/>
+          <w:szCs w:val="28"/>
+        </w:rPr>
+        <w:t>SM</w:t>
+      </w:r>
+      <w:r>
+        <w:rPr>
+          <w:rFonts w:ascii="Calibri" w:hAnsi="Calibri" w:cs="Calibri"/>
+          <w:sz w:val="28"/>
+          <w:szCs w:val="28"/>
+        </w:rPr>
+        <w:t>3.4.4</w:t>
+      </w:r>
+      <w:r>
+        <w:rPr>
+          <w:rFonts w:ascii="Calibri" w:hAnsi="Calibri" w:cs="Calibri"/>
+          <w:sz w:val="28"/>
+          <w:szCs w:val="28"/>
+        </w:rPr>
+        <w:t xml:space="preserve"> </w:t>
+      </w:r>
+      <w:proofErr w:type="spellStart"/>
+      <w:proofErr w:type="gramStart"/>
+      <w:r>
+        <w:rPr>
+          <w:rFonts w:ascii="Calibri" w:hAnsi="Calibri" w:cs="Calibri"/>
+          <w:sz w:val="28"/>
+          <w:szCs w:val="28"/>
+        </w:rPr>
+        <w:t>AnnulerModif</w:t>
+      </w:r>
+      <w:proofErr w:type="spellEnd"/>
+      <w:r>
+        <w:rPr>
+          <w:rFonts w:ascii="Calibri" w:hAnsi="Calibri" w:cs="Calibri"/>
+          <w:sz w:val="28"/>
+          <w:szCs w:val="28"/>
+        </w:rPr>
+        <w:t>(</w:t>
+      </w:r>
+      <w:proofErr w:type="gramEnd"/>
+      <w:r>
+        <w:rPr>
+          <w:rFonts w:ascii="Calibri" w:hAnsi="Calibri" w:cs="Calibri"/>
+          <w:sz w:val="28"/>
+          <w:szCs w:val="28"/>
+        </w:rPr>
+        <w:t>)</w:t>
+      </w:r>
+    </w:p>
+    <w:p>
+      <w:pPr>
+        <w:pStyle w:val="Paragraphedeliste"/>
+        <w:numPr>
+          <w:ilvl w:val="0"/>
+          <w:numId w:val="3"/>
+        </w:numPr>
+        <w:rPr>
+          <w:sz w:val="28"/>
+          <w:szCs w:val="28"/>
+        </w:rPr>
+      </w:pPr>
+      <w:r>
+        <w:rPr>
+          <w:sz w:val="28"/>
+          <w:szCs w:val="28"/>
+        </w:rPr>
+        <w:t>Création d’un contact</w:t>
+      </w:r>
+      <w:r>
+        <w:rPr>
+          <w:sz w:val="28"/>
+          <w:szCs w:val="28"/>
+        </w:rPr>
+        <w:t xml:space="preserve"> </w:t>
+      </w:r>
+    </w:p>
+    <w:p>
+      <w:pPr>
+        <w:pStyle w:val="Paragraphedeliste"/>
+        <w:numPr>
+          <w:ilvl w:val="0"/>
+          <w:numId w:val="4"/>
+        </w:numPr>
+        <w:rPr>
+          <w:rFonts w:ascii="Calibri" w:hAnsi="Calibri" w:cs="Calibri"/>
+          <w:sz w:val="28"/>
+          <w:szCs w:val="28"/>
+        </w:rPr>
+      </w:pPr>
+      <w:r>
+        <w:rPr>
+          <w:rFonts w:ascii="Calibri" w:hAnsi="Calibri" w:cs="Calibri"/>
+          <w:sz w:val="28"/>
+          <w:szCs w:val="28"/>
+        </w:rPr>
+        <w:t>SM</w:t>
+      </w:r>
+      <w:r>
+        <w:rPr>
+          <w:rFonts w:ascii="Calibri" w:hAnsi="Calibri" w:cs="Calibri"/>
+          <w:sz w:val="28"/>
+          <w:szCs w:val="28"/>
+        </w:rPr>
+        <w:t xml:space="preserve">3.5.1 </w:t>
+      </w:r>
+      <w:proofErr w:type="gramStart"/>
+      <w:r>
+        <w:rPr>
+          <w:rFonts w:ascii="Calibri" w:hAnsi="Calibri" w:cs="Calibri"/>
+          <w:sz w:val="28"/>
+          <w:szCs w:val="28"/>
+        </w:rPr>
+        <w:t>CreateContact(</w:t>
+      </w:r>
+      <w:proofErr w:type="gramEnd"/>
+      <w:r>
+        <w:rPr>
+          <w:rFonts w:ascii="Calibri" w:hAnsi="Calibri" w:cs="Calibri"/>
+          <w:sz w:val="28"/>
+          <w:szCs w:val="28"/>
+        </w:rPr>
+        <w:t>Motif,Date,Agent,Type</w:t>
+      </w:r>
+      <w:r>
+        <w:rPr>
+          <w:rFonts w:ascii="Calibri" w:hAnsi="Calibri" w:cs="Calibri"/>
+          <w:sz w:val="28"/>
+          <w:szCs w:val="28"/>
+        </w:rPr>
+        <w:t>,</w:t>
+      </w:r>
+      <w:r>
+        <w:rPr>
+          <w:rFonts w:ascii="Calibri" w:hAnsi="Calibri" w:cs="Calibri"/>
+          <w:sz w:val="28"/>
+          <w:szCs w:val="28"/>
+        </w:rPr>
+        <w:t>Technique,</w:t>
+      </w:r>
+    </w:p>
+    <w:p>
+      <w:pPr>
+        <w:pStyle w:val="Paragraphedeliste"/>
+        <w:rPr>
+          <w:rFonts w:ascii="Calibri" w:hAnsi="Calibri" w:cs="Calibri"/>
+          <w:sz w:val="28"/>
+          <w:szCs w:val="28"/>
+        </w:rPr>
+      </w:pPr>
+      <w:proofErr w:type="spellStart"/>
+      <w:proofErr w:type="gramStart"/>
+      <w:r>
+        <w:rPr>
+          <w:rFonts w:ascii="Calibri" w:hAnsi="Calibri" w:cs="Calibri"/>
+          <w:sz w:val="28"/>
+          <w:szCs w:val="28"/>
+        </w:rPr>
+        <w:t>idContact,InfosClient</w:t>
+      </w:r>
+      <w:proofErr w:type="spellEnd"/>
+      <w:proofErr w:type="gramEnd"/>
+      <w:r>
+        <w:rPr>
+          <w:rFonts w:ascii="Calibri" w:hAnsi="Calibri" w:cs="Calibri"/>
+          <w:sz w:val="28"/>
+          <w:szCs w:val="28"/>
+        </w:rPr>
+        <w:t>)</w:t>
+      </w:r>
+    </w:p>
+    <w:p>
+      <w:pPr>
+        <w:pStyle w:val="Paragraphedeliste"/>
+        <w:rPr>
+          <w:sz w:val="28"/>
+          <w:szCs w:val="28"/>
+        </w:rPr>
+      </w:pPr>
+    </w:p>
+    <w:p>
+      <w:pPr>
+        <w:pStyle w:val="Paragraphedeliste"/>
+        <w:ind w:left="360"/>
+        <w:rPr>
+          <w:sz w:val="28"/>
+          <w:szCs w:val="28"/>
+        </w:rPr>
+      </w:pPr>
+    </w:p>
+    <w:p>
+      <w:pPr>
+        <w:pStyle w:val="Titre1"/>
+      </w:pPr>
+      <w:r>
+        <w:lastRenderedPageBreak/>
+        <w:t>Catalogue des Propositions</w:t>
+      </w:r>
+    </w:p>
+    <w:p>
+      <w:r>
+        <w:rPr>
+          <w:noProof/>
+          <w:lang w:eastAsia="fr-FR"/>
+        </w:rPr>
+        <w:drawing>
+          <wp:inline distT="0" distB="0" distL="0" distR="0">
+            <wp:extent cx="5760720" cy="5048885"/>
+            <wp:effectExtent l="0" t="0" r="0" b="0"/>
+            <wp:docPr id="7" name="Image 7"/>
+            <wp:cNvGraphicFramePr>
+              <a:graphicFrameLocks xmlns:a="http://schemas.openxmlformats.org/drawingml/2006/main" noChangeAspect="1"/>
+            </wp:cNvGraphicFramePr>
+            <a:graphic xmlns:a="http://schemas.openxmlformats.org/drawingml/2006/main">
+              <a:graphicData uri="http://schemas.openxmlformats.org/drawingml/2006/picture">
+                <pic:pic xmlns:pic="http://schemas.openxmlformats.org/drawingml/2006/picture">
+                  <pic:nvPicPr>
+                    <pic:cNvPr id="7" name="CataloguePropositions.png"/>
+                    <pic:cNvPicPr/>
+                  </pic:nvPicPr>
+                  <pic:blipFill>
+                    <a:blip r:embed="rId9">
+                      <a:extLst>
+                        <a:ext uri="{28A0092B-C50C-407E-A947-70E740481C1C}">
+                          <a14:useLocalDpi xmlns:a14="http://schemas.microsoft.com/office/drawing/2010/main" val="0"/>
+                        </a:ext>
+                      </a:extLst>
+                    </a:blip>
+                    <a:stretch>
+                      <a:fillRect/>
+                    </a:stretch>
+                  </pic:blipFill>
+                  <pic:spPr>
+                    <a:xfrm>
+                      <a:off x="0" y="0"/>
+                      <a:ext cx="5760720" cy="5048885"/>
+                    </a:xfrm>
+                    <a:prstGeom prst="rect">
+                      <a:avLst/>
+                    </a:prstGeom>
+                  </pic:spPr>
+                </pic:pic>
+              </a:graphicData>
+            </a:graphic>
+          </wp:inline>
+        </w:drawing>
+      </w:r>
+    </w:p>
+    <w:p>
+      <w:pPr>
+        <w:rPr>
+          <w:sz w:val="28"/>
+          <w:szCs w:val="28"/>
+        </w:rPr>
+      </w:pPr>
+      <w:r>
+        <w:rPr>
+          <w:sz w:val="28"/>
+          <w:szCs w:val="28"/>
+        </w:rPr>
+        <w:t>SMA invoqués :</w:t>
+      </w:r>
+    </w:p>
+    <w:p>
+      <w:pPr>
+        <w:pStyle w:val="Paragraphedeliste"/>
+        <w:numPr>
+          <w:ilvl w:val="0"/>
+          <w:numId w:val="4"/>
+        </w:numPr>
+        <w:rPr>
+          <w:rFonts w:ascii="Calibri" w:hAnsi="Calibri" w:cs="Calibri"/>
+          <w:sz w:val="28"/>
+          <w:szCs w:val="28"/>
+        </w:rPr>
+      </w:pPr>
+      <w:r>
+        <w:rPr>
+          <w:rFonts w:ascii="Calibri" w:hAnsi="Calibri" w:cs="Calibri"/>
+          <w:sz w:val="28"/>
+          <w:szCs w:val="28"/>
+        </w:rPr>
+        <w:t>SM</w:t>
+      </w:r>
+      <w:r>
+        <w:rPr>
+          <w:rFonts w:ascii="Calibri" w:hAnsi="Calibri" w:cs="Calibri"/>
+          <w:sz w:val="28"/>
+          <w:szCs w:val="28"/>
+        </w:rPr>
+        <w:t>3.7.1</w:t>
+      </w:r>
+      <w:r>
+        <w:rPr>
+          <w:rFonts w:ascii="Calibri" w:hAnsi="Calibri" w:cs="Calibri"/>
+          <w:sz w:val="28"/>
+          <w:szCs w:val="28"/>
+        </w:rPr>
+        <w:t xml:space="preserve"> </w:t>
+      </w:r>
+      <w:proofErr w:type="spellStart"/>
+      <w:proofErr w:type="gramStart"/>
+      <w:r>
+        <w:rPr>
+          <w:rFonts w:ascii="Calibri" w:hAnsi="Calibri" w:cs="Calibri"/>
+          <w:sz w:val="28"/>
+          <w:szCs w:val="28"/>
+        </w:rPr>
+        <w:t>GetInfosPropOffre</w:t>
+      </w:r>
+      <w:proofErr w:type="spellEnd"/>
+      <w:r>
+        <w:rPr>
+          <w:rFonts w:ascii="Calibri" w:hAnsi="Calibri" w:cs="Calibri"/>
+          <w:sz w:val="28"/>
+          <w:szCs w:val="28"/>
+        </w:rPr>
+        <w:t>(</w:t>
+      </w:r>
+      <w:proofErr w:type="gramEnd"/>
+      <w:r>
+        <w:rPr>
+          <w:rFonts w:ascii="Calibri" w:hAnsi="Calibri" w:cs="Calibri"/>
+          <w:sz w:val="28"/>
+          <w:szCs w:val="28"/>
+        </w:rPr>
+        <w:t>)</w:t>
+      </w:r>
+    </w:p>
+    <w:p>
+      <w:pPr>
+        <w:pStyle w:val="Paragraphedeliste"/>
+        <w:numPr>
+          <w:ilvl w:val="0"/>
+          <w:numId w:val="4"/>
+        </w:numPr>
+        <w:rPr>
+          <w:rFonts w:ascii="Calibri" w:hAnsi="Calibri" w:cs="Calibri"/>
+          <w:sz w:val="28"/>
+          <w:szCs w:val="28"/>
+        </w:rPr>
+      </w:pPr>
+      <w:r>
+        <w:rPr>
+          <w:rFonts w:ascii="Calibri" w:hAnsi="Calibri" w:cs="Calibri"/>
+          <w:sz w:val="28"/>
+          <w:szCs w:val="28"/>
+        </w:rPr>
+        <w:t>SM</w:t>
+      </w:r>
+      <w:r>
+        <w:rPr>
+          <w:rFonts w:ascii="Calibri" w:hAnsi="Calibri" w:cs="Calibri"/>
+          <w:sz w:val="28"/>
+          <w:szCs w:val="28"/>
+        </w:rPr>
+        <w:t>3.7.2</w:t>
+      </w:r>
+      <w:r>
+        <w:rPr>
+          <w:rFonts w:ascii="Calibri" w:hAnsi="Calibri" w:cs="Calibri"/>
+          <w:sz w:val="28"/>
+          <w:szCs w:val="28"/>
+        </w:rPr>
+        <w:t xml:space="preserve"> </w:t>
+      </w:r>
+      <w:proofErr w:type="spellStart"/>
+      <w:proofErr w:type="gramStart"/>
+      <w:r>
+        <w:rPr>
+          <w:rFonts w:ascii="Calibri" w:hAnsi="Calibri" w:cs="Calibri"/>
+          <w:sz w:val="28"/>
+          <w:szCs w:val="28"/>
+        </w:rPr>
+        <w:t>GetInfosPropContrat</w:t>
+      </w:r>
+      <w:proofErr w:type="spellEnd"/>
+      <w:r>
+        <w:rPr>
+          <w:rFonts w:ascii="Calibri" w:hAnsi="Calibri" w:cs="Calibri"/>
+          <w:sz w:val="28"/>
+          <w:szCs w:val="28"/>
+        </w:rPr>
+        <w:t>(</w:t>
+      </w:r>
+      <w:proofErr w:type="gramEnd"/>
+      <w:r>
+        <w:rPr>
+          <w:rFonts w:ascii="Calibri" w:hAnsi="Calibri" w:cs="Calibri"/>
+          <w:sz w:val="28"/>
+          <w:szCs w:val="28"/>
+        </w:rPr>
+        <w:t>)</w:t>
+      </w:r>
+    </w:p>
+    <w:p>
+      <w:pPr>
+        <w:pStyle w:val="Paragraphedeliste"/>
+        <w:numPr>
+          <w:ilvl w:val="0"/>
+          <w:numId w:val="4"/>
+        </w:numPr>
+        <w:rPr>
+          <w:rFonts w:ascii="Calibri" w:hAnsi="Calibri" w:cs="Calibri"/>
+          <w:sz w:val="28"/>
+          <w:szCs w:val="28"/>
+        </w:rPr>
+      </w:pPr>
+      <w:r>
+        <w:rPr>
+          <w:rFonts w:ascii="Calibri" w:hAnsi="Calibri" w:cs="Calibri"/>
+          <w:sz w:val="28"/>
+          <w:szCs w:val="28"/>
+        </w:rPr>
+        <w:t>SM</w:t>
+      </w:r>
+      <w:r>
+        <w:rPr>
+          <w:rFonts w:ascii="Calibri" w:hAnsi="Calibri" w:cs="Calibri"/>
+          <w:sz w:val="28"/>
+          <w:szCs w:val="28"/>
+        </w:rPr>
+        <w:t>3.7.3</w:t>
+      </w:r>
+      <w:r>
+        <w:rPr>
+          <w:rFonts w:ascii="Calibri" w:hAnsi="Calibri" w:cs="Calibri"/>
+          <w:sz w:val="28"/>
+          <w:szCs w:val="28"/>
+        </w:rPr>
+        <w:t xml:space="preserve"> </w:t>
+      </w:r>
+      <w:proofErr w:type="spellStart"/>
+      <w:r>
+        <w:rPr>
+          <w:rFonts w:ascii="Calibri" w:hAnsi="Calibri" w:cs="Calibri"/>
+          <w:sz w:val="28"/>
+          <w:szCs w:val="28"/>
+        </w:rPr>
+        <w:t>SouscrireProp</w:t>
+      </w:r>
+      <w:proofErr w:type="spellEnd"/>
+      <w:r>
+        <w:rPr>
+          <w:rFonts w:ascii="Calibri" w:hAnsi="Calibri" w:cs="Calibri"/>
+          <w:sz w:val="28"/>
+          <w:szCs w:val="28"/>
+        </w:rPr>
+        <w:t>(</w:t>
+      </w:r>
+      <w:proofErr w:type="spellStart"/>
+      <w:r>
+        <w:rPr>
+          <w:rFonts w:ascii="Calibri" w:hAnsi="Calibri" w:cs="Calibri"/>
+          <w:sz w:val="28"/>
+          <w:szCs w:val="28"/>
+        </w:rPr>
+        <w:t>idProposition</w:t>
+      </w:r>
+      <w:proofErr w:type="spellEnd"/>
+      <w:r>
+        <w:rPr>
+          <w:rFonts w:ascii="Calibri" w:hAnsi="Calibri" w:cs="Calibri"/>
+          <w:sz w:val="28"/>
+          <w:szCs w:val="28"/>
+        </w:rPr>
+        <w:t>)</w:t>
+      </w:r>
+    </w:p>
+    <w:p>
+      <w:pPr>
+        <w:pStyle w:val="Paragraphedeliste"/>
+        <w:numPr>
+          <w:ilvl w:val="0"/>
+          <w:numId w:val="4"/>
+        </w:numPr>
+        <w:rPr>
+          <w:sz w:val="28"/>
+          <w:szCs w:val="28"/>
+        </w:rPr>
+      </w:pPr>
+      <w:r>
+        <w:rPr>
+          <w:rFonts w:ascii="Calibri" w:hAnsi="Calibri" w:cs="Calibri"/>
+          <w:sz w:val="28"/>
+          <w:szCs w:val="28"/>
+        </w:rPr>
+        <w:t>SM</w:t>
+      </w:r>
+      <w:r>
+        <w:rPr>
+          <w:rFonts w:ascii="Calibri" w:hAnsi="Calibri" w:cs="Calibri"/>
+          <w:sz w:val="28"/>
+          <w:szCs w:val="28"/>
+        </w:rPr>
+        <w:t>3.7.4</w:t>
+      </w:r>
+      <w:r>
+        <w:rPr>
+          <w:rFonts w:ascii="Calibri" w:hAnsi="Calibri" w:cs="Calibri"/>
+          <w:sz w:val="28"/>
+          <w:szCs w:val="28"/>
+        </w:rPr>
+        <w:t xml:space="preserve"> </w:t>
+      </w:r>
+      <w:proofErr w:type="spellStart"/>
+      <w:proofErr w:type="gramStart"/>
+      <w:r>
+        <w:rPr>
+          <w:rFonts w:ascii="Calibri" w:hAnsi="Calibri" w:cs="Calibri"/>
+          <w:sz w:val="28"/>
+          <w:szCs w:val="28"/>
+        </w:rPr>
+        <w:t>AfficherDetails</w:t>
+      </w:r>
+      <w:proofErr w:type="spellEnd"/>
+      <w:r>
+        <w:rPr>
+          <w:rFonts w:ascii="Calibri" w:hAnsi="Calibri" w:cs="Calibri"/>
+          <w:sz w:val="28"/>
+          <w:szCs w:val="28"/>
+        </w:rPr>
+        <w:t>(</w:t>
+      </w:r>
+      <w:proofErr w:type="gramEnd"/>
+      <w:r>
+        <w:rPr>
+          <w:rFonts w:ascii="Calibri" w:hAnsi="Calibri" w:cs="Calibri"/>
+          <w:sz w:val="28"/>
+          <w:szCs w:val="28"/>
+        </w:rPr>
+        <w:t>)</w:t>
+      </w:r>
+    </w:p>
+    <w:p>
+      <w:pPr>
+        <w:pStyle w:val="Paragraphedeliste"/>
+        <w:rPr>
+          <w:rFonts w:ascii="Calibri" w:hAnsi="Calibri" w:cs="Calibri"/>
+          <w:sz w:val="28"/>
+          <w:szCs w:val="28"/>
+        </w:rPr>
+      </w:pPr>
+    </w:p>
+    <w:p>
+      <w:pPr>
+        <w:pStyle w:val="Paragraphedeliste"/>
+        <w:rPr>
+          <w:rFonts w:ascii="Calibri" w:hAnsi="Calibri" w:cs="Calibri"/>
+          <w:sz w:val="28"/>
+          <w:szCs w:val="28"/>
+        </w:rPr>
+      </w:pPr>
+    </w:p>
+    <w:p>
+      <w:pPr>
+        <w:pStyle w:val="Paragraphedeliste"/>
+        <w:rPr>
+          <w:rFonts w:ascii="Calibri" w:hAnsi="Calibri" w:cs="Calibri"/>
+          <w:sz w:val="28"/>
+          <w:szCs w:val="28"/>
+        </w:rPr>
+      </w:pPr>
+    </w:p>
+    <w:p>
+      <w:pPr>
+        <w:pStyle w:val="Paragraphedeliste"/>
+        <w:rPr>
+          <w:rFonts w:ascii="Calibri" w:hAnsi="Calibri" w:cs="Calibri"/>
+          <w:sz w:val="28"/>
+          <w:szCs w:val="28"/>
+        </w:rPr>
+      </w:pPr>
+    </w:p>
+    <w:p>
+      <w:pPr>
+        <w:pStyle w:val="Paragraphedeliste"/>
+        <w:rPr>
+          <w:rFonts w:ascii="Calibri" w:hAnsi="Calibri" w:cs="Calibri"/>
+          <w:sz w:val="28"/>
+          <w:szCs w:val="28"/>
+        </w:rPr>
+      </w:pPr>
+    </w:p>
+    <w:p>
+      <w:pPr>
+        <w:pStyle w:val="Paragraphedeliste"/>
+        <w:rPr>
+          <w:rFonts w:ascii="Calibri" w:hAnsi="Calibri" w:cs="Calibri"/>
+          <w:sz w:val="28"/>
+          <w:szCs w:val="28"/>
+        </w:rPr>
+      </w:pPr>
+    </w:p>
+    <w:p>
+      <w:pPr>
+        <w:pStyle w:val="Paragraphedeliste"/>
+        <w:rPr>
+          <w:rFonts w:ascii="Calibri" w:hAnsi="Calibri" w:cs="Calibri"/>
+          <w:sz w:val="28"/>
+          <w:szCs w:val="28"/>
+        </w:rPr>
+      </w:pPr>
+    </w:p>
+    <w:p>
+      <w:pPr>
+        <w:pStyle w:val="Paragraphedeliste"/>
+        <w:rPr>
+          <w:rFonts w:ascii="Calibri" w:hAnsi="Calibri" w:cs="Calibri"/>
+          <w:sz w:val="28"/>
+          <w:szCs w:val="28"/>
+        </w:rPr>
+      </w:pPr>
+    </w:p>
+    <w:p>
+      <w:pPr>
+        <w:pStyle w:val="Paragraphedeliste"/>
+        <w:rPr>
+          <w:rFonts w:ascii="Calibri" w:hAnsi="Calibri" w:cs="Calibri"/>
+          <w:sz w:val="28"/>
+          <w:szCs w:val="28"/>
+        </w:rPr>
+      </w:pPr>
+    </w:p>
+    <w:p>
+      <w:pPr>
+        <w:pStyle w:val="Titre1"/>
+      </w:pPr>
+      <w:r>
+        <w:lastRenderedPageBreak/>
+        <w:t>Détails Contrat</w:t>
+      </w:r>
+    </w:p>
+    <w:p>
+      <w:pPr>
+        <w:rPr>
+          <w:sz w:val="28"/>
+          <w:szCs w:val="28"/>
+        </w:rPr>
+      </w:pPr>
+      <w:r>
+        <w:rPr>
+          <w:noProof/>
+          <w:sz w:val="28"/>
+          <w:szCs w:val="28"/>
+          <w:lang w:eastAsia="fr-FR"/>
+        </w:rPr>
+        <w:drawing>
+          <wp:inline distT="0" distB="0" distL="0" distR="0">
+            <wp:extent cx="7773035" cy="4267200"/>
+            <wp:effectExtent l="0" t="0" r="0" b="0"/>
+            <wp:docPr id="8" name="Image 8"/>
+            <wp:cNvGraphicFramePr>
+              <a:graphicFrameLocks xmlns:a="http://schemas.openxmlformats.org/drawingml/2006/main" noChangeAspect="1"/>
+            </wp:cNvGraphicFramePr>
+            <a:graphic xmlns:a="http://schemas.openxmlformats.org/drawingml/2006/main">
+              <a:graphicData uri="http://schemas.openxmlformats.org/drawingml/2006/picture">
+                <pic:pic xmlns:pic="http://schemas.openxmlformats.org/drawingml/2006/picture">
+                  <pic:nvPicPr>
+                    <pic:cNvPr id="8" name="detailContrats.png"/>
+                    <pic:cNvPicPr/>
+                  </pic:nvPicPr>
+                  <pic:blipFill>
+                    <a:blip r:embed="rId10">
+                      <a:extLst>
+                        <a:ext uri="{28A0092B-C50C-407E-A947-70E740481C1C}">
+                          <a14:useLocalDpi xmlns:a14="http://schemas.microsoft.com/office/drawing/2010/main" val="0"/>
+                        </a:ext>
+                      </a:extLst>
+                    </a:blip>
+                    <a:stretch>
+                      <a:fillRect/>
+                    </a:stretch>
+                  </pic:blipFill>
+                  <pic:spPr>
+                    <a:xfrm>
+                      <a:off x="0" y="0"/>
+                      <a:ext cx="7777647" cy="4269732"/>
+                    </a:xfrm>
+                    <a:prstGeom prst="rect">
+                      <a:avLst/>
+                    </a:prstGeom>
+                  </pic:spPr>
+                </pic:pic>
+              </a:graphicData>
+            </a:graphic>
+          </wp:inline>
+        </w:drawing>
+      </w:r>
+    </w:p>
+    <w:p>
+      <w:pPr>
+        <w:rPr>
+          <w:sz w:val="28"/>
+          <w:szCs w:val="28"/>
+        </w:rPr>
+      </w:pPr>
+      <w:r>
+        <w:rPr>
+          <w:sz w:val="28"/>
+          <w:szCs w:val="28"/>
+        </w:rPr>
+        <w:t>SMA invoqués :</w:t>
+      </w:r>
+    </w:p>
+    <w:p>
+      <w:pPr>
+        <w:pStyle w:val="Paragraphedeliste"/>
+        <w:numPr>
+          <w:ilvl w:val="0"/>
+          <w:numId w:val="6"/>
+        </w:numPr>
+        <w:rPr>
+          <w:sz w:val="28"/>
+          <w:szCs w:val="28"/>
+        </w:rPr>
+      </w:pPr>
+      <w:r>
+        <w:rPr>
+          <w:sz w:val="28"/>
+          <w:szCs w:val="28"/>
+        </w:rPr>
+        <w:t>Affichage du détail</w:t>
+      </w:r>
+    </w:p>
+    <w:p>
+      <w:pPr>
+        <w:pStyle w:val="Paragraphedeliste"/>
+        <w:numPr>
+          <w:ilvl w:val="0"/>
+          <w:numId w:val="2"/>
+        </w:numPr>
+        <w:rPr>
+          <w:sz w:val="28"/>
+          <w:szCs w:val="28"/>
+        </w:rPr>
+      </w:pPr>
+      <w:r>
+        <w:rPr>
+          <w:rFonts w:ascii="Calibri" w:hAnsi="Calibri" w:cs="Calibri"/>
+          <w:sz w:val="28"/>
+          <w:szCs w:val="28"/>
+        </w:rPr>
+        <w:t>SM4.3.1</w:t>
+      </w:r>
+      <w:r>
+        <w:rPr>
+          <w:rFonts w:ascii="Calibri" w:hAnsi="Calibri" w:cs="Calibri"/>
+          <w:sz w:val="28"/>
+          <w:szCs w:val="28"/>
+        </w:rPr>
+        <w:t xml:space="preserve"> </w:t>
+      </w:r>
+      <w:proofErr w:type="spellStart"/>
+      <w:proofErr w:type="gramStart"/>
+      <w:r>
+        <w:rPr>
+          <w:rFonts w:ascii="Calibri" w:hAnsi="Calibri" w:cs="Calibri"/>
+          <w:sz w:val="28"/>
+          <w:szCs w:val="28"/>
+        </w:rPr>
+        <w:t>GetAllDomaine</w:t>
+      </w:r>
+      <w:proofErr w:type="spellEnd"/>
+      <w:r>
+        <w:rPr>
+          <w:rFonts w:ascii="Calibri" w:hAnsi="Calibri" w:cs="Calibri"/>
+          <w:sz w:val="28"/>
+          <w:szCs w:val="28"/>
+        </w:rPr>
+        <w:t>(</w:t>
+      </w:r>
+      <w:proofErr w:type="gramEnd"/>
+      <w:r>
+        <w:rPr>
+          <w:rFonts w:ascii="Calibri" w:hAnsi="Calibri" w:cs="Calibri"/>
+          <w:sz w:val="28"/>
+          <w:szCs w:val="28"/>
+        </w:rPr>
+        <w:t>)</w:t>
+      </w:r>
+    </w:p>
+    <w:p>
+      <w:pPr>
+        <w:pStyle w:val="Paragraphedeliste"/>
+        <w:numPr>
+          <w:ilvl w:val="0"/>
+          <w:numId w:val="2"/>
+        </w:numPr>
+        <w:rPr>
+          <w:sz w:val="28"/>
+          <w:szCs w:val="28"/>
+        </w:rPr>
+      </w:pPr>
+      <w:r>
+        <w:rPr>
+          <w:rFonts w:ascii="Calibri" w:hAnsi="Calibri" w:cs="Calibri"/>
+          <w:sz w:val="28"/>
+          <w:szCs w:val="28"/>
+        </w:rPr>
+        <w:t>SM4.3.2</w:t>
+      </w:r>
+      <w:r>
+        <w:rPr>
+          <w:rFonts w:ascii="Calibri" w:hAnsi="Calibri" w:cs="Calibri"/>
+          <w:sz w:val="28"/>
+          <w:szCs w:val="28"/>
+        </w:rPr>
+        <w:t xml:space="preserve"> </w:t>
+      </w:r>
+      <w:proofErr w:type="spellStart"/>
+      <w:r>
+        <w:rPr>
+          <w:rFonts w:ascii="Calibri" w:hAnsi="Calibri" w:cs="Calibri"/>
+          <w:sz w:val="28"/>
+          <w:szCs w:val="28"/>
+        </w:rPr>
+        <w:t>GetListeSCs</w:t>
+      </w:r>
+      <w:proofErr w:type="spellEnd"/>
+      <w:r>
+        <w:rPr>
+          <w:rFonts w:ascii="Calibri" w:hAnsi="Calibri" w:cs="Calibri"/>
+          <w:sz w:val="28"/>
+          <w:szCs w:val="28"/>
+        </w:rPr>
+        <w:t>(</w:t>
+      </w:r>
+      <w:proofErr w:type="spellStart"/>
+      <w:r>
+        <w:rPr>
+          <w:rFonts w:ascii="Calibri" w:hAnsi="Calibri" w:cs="Calibri"/>
+          <w:sz w:val="28"/>
+          <w:szCs w:val="28"/>
+        </w:rPr>
+        <w:t>idClient</w:t>
+      </w:r>
+      <w:proofErr w:type="spellEnd"/>
+      <w:r>
+        <w:rPr>
+          <w:rFonts w:ascii="Calibri" w:hAnsi="Calibri" w:cs="Calibri"/>
+          <w:sz w:val="28"/>
+          <w:szCs w:val="28"/>
+        </w:rPr>
+        <w:t>)</w:t>
+      </w:r>
+    </w:p>
+    <w:p>
+      <w:pPr>
+        <w:pStyle w:val="Paragraphedeliste"/>
+        <w:numPr>
+          <w:ilvl w:val="0"/>
+          <w:numId w:val="2"/>
+        </w:numPr>
+        <w:rPr>
+          <w:sz w:val="28"/>
+          <w:szCs w:val="28"/>
+        </w:rPr>
+      </w:pPr>
+      <w:r>
+        <w:rPr>
+          <w:rFonts w:ascii="Calibri" w:hAnsi="Calibri" w:cs="Calibri"/>
+          <w:sz w:val="28"/>
+          <w:szCs w:val="28"/>
+        </w:rPr>
+        <w:t>SM4.3.3</w:t>
+      </w:r>
+      <w:r>
+        <w:rPr>
+          <w:rFonts w:ascii="Calibri" w:hAnsi="Calibri" w:cs="Calibri"/>
+          <w:sz w:val="28"/>
+          <w:szCs w:val="28"/>
+        </w:rPr>
+        <w:t xml:space="preserve"> </w:t>
+      </w:r>
+      <w:proofErr w:type="spellStart"/>
+      <w:r>
+        <w:rPr>
+          <w:rFonts w:ascii="Calibri" w:hAnsi="Calibri" w:cs="Calibri"/>
+          <w:sz w:val="28"/>
+          <w:szCs w:val="28"/>
+        </w:rPr>
+        <w:t>GetInfoSC</w:t>
+      </w:r>
+      <w:proofErr w:type="spellEnd"/>
+      <w:r>
+        <w:rPr>
+          <w:rFonts w:ascii="Calibri" w:hAnsi="Calibri" w:cs="Calibri"/>
+          <w:sz w:val="28"/>
+          <w:szCs w:val="28"/>
+        </w:rPr>
+        <w:t>(</w:t>
+      </w:r>
+      <w:proofErr w:type="spellStart"/>
+      <w:proofErr w:type="gramStart"/>
+      <w:r>
+        <w:rPr>
+          <w:rFonts w:ascii="Calibri" w:hAnsi="Calibri" w:cs="Calibri"/>
+          <w:sz w:val="28"/>
+          <w:szCs w:val="28"/>
+        </w:rPr>
+        <w:t>idClient,idSC</w:t>
+      </w:r>
+      <w:proofErr w:type="spellEnd"/>
+      <w:proofErr w:type="gramEnd"/>
+      <w:r>
+        <w:rPr>
+          <w:rFonts w:ascii="Calibri" w:hAnsi="Calibri" w:cs="Calibri"/>
+          <w:sz w:val="28"/>
+          <w:szCs w:val="28"/>
+        </w:rPr>
+        <w:t>)</w:t>
+      </w:r>
+    </w:p>
+    <w:p>
+      <w:pPr>
+        <w:pStyle w:val="Paragraphedeliste"/>
+        <w:numPr>
+          <w:ilvl w:val="0"/>
+          <w:numId w:val="2"/>
+        </w:numPr>
+        <w:rPr>
+          <w:sz w:val="28"/>
+          <w:szCs w:val="28"/>
+        </w:rPr>
+      </w:pPr>
+      <w:r>
+        <w:rPr>
+          <w:rFonts w:ascii="Calibri" w:hAnsi="Calibri" w:cs="Calibri"/>
+          <w:sz w:val="28"/>
+          <w:szCs w:val="28"/>
+        </w:rPr>
+        <w:t>SM4.3.5</w:t>
+      </w:r>
+      <w:r>
+        <w:rPr>
+          <w:rFonts w:ascii="Calibri" w:hAnsi="Calibri" w:cs="Calibri"/>
+          <w:sz w:val="28"/>
+          <w:szCs w:val="28"/>
+        </w:rPr>
+        <w:t xml:space="preserve"> </w:t>
+      </w:r>
+      <w:proofErr w:type="spellStart"/>
+      <w:r>
+        <w:rPr>
+          <w:rFonts w:ascii="Calibri" w:hAnsi="Calibri" w:cs="Calibri"/>
+          <w:sz w:val="28"/>
+          <w:szCs w:val="28"/>
+        </w:rPr>
+        <w:t>GetInfoContrat</w:t>
+      </w:r>
+      <w:proofErr w:type="spellEnd"/>
+      <w:r>
+        <w:rPr>
+          <w:rFonts w:ascii="Calibri" w:hAnsi="Calibri" w:cs="Calibri"/>
+          <w:sz w:val="28"/>
+          <w:szCs w:val="28"/>
+        </w:rPr>
+        <w:t>(</w:t>
+      </w:r>
+      <w:proofErr w:type="spellStart"/>
+      <w:r>
+        <w:rPr>
+          <w:rFonts w:ascii="Calibri" w:hAnsi="Calibri" w:cs="Calibri"/>
+          <w:sz w:val="28"/>
+          <w:szCs w:val="28"/>
+        </w:rPr>
+        <w:t>idClient</w:t>
+      </w:r>
+      <w:proofErr w:type="spellEnd"/>
+      <w:r>
+        <w:rPr>
+          <w:rFonts w:ascii="Calibri" w:hAnsi="Calibri" w:cs="Calibri"/>
+          <w:sz w:val="28"/>
+          <w:szCs w:val="28"/>
+        </w:rPr>
+        <w:t>)</w:t>
+      </w:r>
+    </w:p>
+    <w:p>
+      <w:pPr>
+        <w:pStyle w:val="Paragraphedeliste"/>
+        <w:numPr>
+          <w:ilvl w:val="0"/>
+          <w:numId w:val="2"/>
+        </w:numPr>
+        <w:rPr>
+          <w:sz w:val="28"/>
+          <w:szCs w:val="28"/>
+        </w:rPr>
+      </w:pPr>
+      <w:r>
+        <w:rPr>
+          <w:rFonts w:ascii="Calibri" w:hAnsi="Calibri" w:cs="Calibri"/>
+          <w:sz w:val="28"/>
+          <w:szCs w:val="28"/>
+        </w:rPr>
+        <w:t>SM4.3.6</w:t>
+      </w:r>
+      <w:r>
+        <w:rPr>
+          <w:rFonts w:ascii="Calibri" w:hAnsi="Calibri" w:cs="Calibri"/>
+          <w:sz w:val="28"/>
+          <w:szCs w:val="28"/>
+        </w:rPr>
+        <w:t xml:space="preserve"> </w:t>
+      </w:r>
+      <w:proofErr w:type="spellStart"/>
+      <w:r>
+        <w:rPr>
+          <w:rFonts w:ascii="Calibri" w:hAnsi="Calibri" w:cs="Calibri"/>
+          <w:sz w:val="28"/>
+          <w:szCs w:val="28"/>
+        </w:rPr>
+        <w:t>GetInfoOptions</w:t>
+      </w:r>
+      <w:proofErr w:type="spellEnd"/>
+      <w:r>
+        <w:rPr>
+          <w:rFonts w:ascii="Calibri" w:hAnsi="Calibri" w:cs="Calibri"/>
+          <w:sz w:val="28"/>
+          <w:szCs w:val="28"/>
+        </w:rPr>
+        <w:t>(</w:t>
+      </w:r>
+      <w:proofErr w:type="spellStart"/>
+      <w:r>
+        <w:rPr>
+          <w:rFonts w:ascii="Calibri" w:hAnsi="Calibri" w:cs="Calibri"/>
+          <w:sz w:val="28"/>
+          <w:szCs w:val="28"/>
+        </w:rPr>
+        <w:t>idContrat</w:t>
+      </w:r>
+      <w:proofErr w:type="spellEnd"/>
+      <w:r>
+        <w:rPr>
+          <w:rFonts w:ascii="Calibri" w:hAnsi="Calibri" w:cs="Calibri"/>
+          <w:sz w:val="28"/>
+          <w:szCs w:val="28"/>
+        </w:rPr>
+        <w:t>)</w:t>
+      </w:r>
+    </w:p>
+    <w:p>
+      <w:pPr>
+        <w:pStyle w:val="Paragraphedeliste"/>
+        <w:numPr>
+          <w:ilvl w:val="0"/>
+          <w:numId w:val="6"/>
+        </w:numPr>
+        <w:rPr>
+          <w:sz w:val="28"/>
+          <w:szCs w:val="28"/>
+        </w:rPr>
+      </w:pPr>
+      <w:r>
+        <w:rPr>
+          <w:sz w:val="28"/>
+          <w:szCs w:val="28"/>
+        </w:rPr>
+        <w:t>Modification du contrat</w:t>
+      </w:r>
+    </w:p>
+    <w:p>
+      <w:pPr>
+        <w:pStyle w:val="Paragraphedeliste"/>
+        <w:numPr>
+          <w:ilvl w:val="0"/>
+          <w:numId w:val="5"/>
+        </w:numPr>
+        <w:rPr>
+          <w:rFonts w:ascii="Calibri" w:hAnsi="Calibri" w:cs="Calibri"/>
+          <w:sz w:val="28"/>
+          <w:szCs w:val="28"/>
+        </w:rPr>
+      </w:pPr>
+      <w:r>
+        <w:rPr>
+          <w:rFonts w:ascii="Calibri" w:hAnsi="Calibri" w:cs="Calibri"/>
+          <w:sz w:val="28"/>
+          <w:szCs w:val="28"/>
+        </w:rPr>
+        <w:t xml:space="preserve">SM4.3.7 </w:t>
+      </w:r>
+      <w:proofErr w:type="spellStart"/>
+      <w:r>
+        <w:rPr>
+          <w:rFonts w:ascii="Calibri" w:hAnsi="Calibri" w:cs="Calibri"/>
+          <w:sz w:val="28"/>
+          <w:szCs w:val="28"/>
+        </w:rPr>
+        <w:t>ModifContrat</w:t>
+      </w:r>
+      <w:proofErr w:type="spellEnd"/>
+      <w:r>
+        <w:rPr>
+          <w:rFonts w:ascii="Calibri" w:hAnsi="Calibri" w:cs="Calibri"/>
+          <w:sz w:val="28"/>
+          <w:szCs w:val="28"/>
+        </w:rPr>
+        <w:t>(</w:t>
+      </w:r>
+      <w:proofErr w:type="spellStart"/>
+      <w:r>
+        <w:rPr>
+          <w:rFonts w:ascii="Calibri" w:hAnsi="Calibri" w:cs="Calibri"/>
+          <w:sz w:val="28"/>
+          <w:szCs w:val="28"/>
+        </w:rPr>
+        <w:t>idSC</w:t>
+      </w:r>
+      <w:proofErr w:type="spellEnd"/>
+      <w:r>
+        <w:rPr>
+          <w:rFonts w:ascii="Calibri" w:hAnsi="Calibri" w:cs="Calibri"/>
+          <w:sz w:val="28"/>
+          <w:szCs w:val="28"/>
+        </w:rPr>
+        <w:t>)</w:t>
+      </w:r>
+    </w:p>
+    <w:p>
+      <w:pPr>
+        <w:pStyle w:val="Paragraphedeliste"/>
+        <w:numPr>
+          <w:ilvl w:val="0"/>
+          <w:numId w:val="6"/>
+        </w:numPr>
+        <w:rPr>
+          <w:sz w:val="28"/>
+          <w:szCs w:val="28"/>
+        </w:rPr>
+      </w:pPr>
+      <w:r>
+        <w:rPr>
+          <w:sz w:val="28"/>
+          <w:szCs w:val="28"/>
+        </w:rPr>
+        <w:t xml:space="preserve">Souscrire à </w:t>
+      </w:r>
+      <w:r>
+        <w:rPr>
+          <w:sz w:val="28"/>
+          <w:szCs w:val="28"/>
+        </w:rPr>
+        <w:t xml:space="preserve">un contact </w:t>
+      </w:r>
+    </w:p>
+    <w:p>
+      <w:pPr>
+        <w:pStyle w:val="Paragraphedeliste"/>
+        <w:numPr>
+          <w:ilvl w:val="0"/>
+          <w:numId w:val="4"/>
+        </w:numPr>
+        <w:rPr>
+          <w:sz w:val="28"/>
+          <w:szCs w:val="28"/>
+        </w:rPr>
+      </w:pPr>
+      <w:r>
+        <w:rPr>
+          <w:rFonts w:ascii="Calibri" w:hAnsi="Calibri" w:cs="Calibri"/>
+          <w:sz w:val="28"/>
+          <w:szCs w:val="28"/>
+        </w:rPr>
+        <w:t xml:space="preserve">SM4.4.1 </w:t>
+      </w:r>
+      <w:proofErr w:type="spellStart"/>
+      <w:proofErr w:type="gramStart"/>
+      <w:r>
+        <w:rPr>
+          <w:rFonts w:ascii="Calibri" w:hAnsi="Calibri" w:cs="Calibri"/>
+          <w:sz w:val="28"/>
+          <w:szCs w:val="28"/>
+        </w:rPr>
+        <w:t>CréerContrat</w:t>
+      </w:r>
+      <w:proofErr w:type="spellEnd"/>
+      <w:r>
+        <w:rPr>
+          <w:rFonts w:ascii="Calibri" w:hAnsi="Calibri" w:cs="Calibri"/>
+          <w:sz w:val="28"/>
+          <w:szCs w:val="28"/>
+        </w:rPr>
+        <w:t>(</w:t>
+      </w:r>
+      <w:proofErr w:type="gramEnd"/>
+      <w:r>
+        <w:rPr>
+          <w:rFonts w:ascii="Calibri" w:hAnsi="Calibri" w:cs="Calibri"/>
+          <w:sz w:val="28"/>
+          <w:szCs w:val="28"/>
         </w:rPr>
         <w:t>)</w:t>
       </w:r>
@@ -967,6 +2558,659 @@
     </w:sectPr>
   </w:body>
 </w:document>
+</file>
+
+<file path=word/numbering.xml><?xml version="1.0" encoding="utf-8"?>
+<w:numbering xmlns:wpc="http://schemas.microsoft.com/office/word/2010/wordprocessingCanvas" xmlns:cx="http://schemas.microsoft.com/office/drawing/2014/chartex" xmlns:mc="http://schemas.openxmlformats.org/markup-compatibility/2006" xmlns:o="urn:schemas-microsoft-com:office:office" xmlns:r="http://schemas.openxmlformats.org/officeDocument/2006/relationships" xmlns:m="http://schemas.openxmlformats.org/officeDocument/2006/math" xmlns:v="urn:schemas-microsoft-com:vml" xmlns:wp14="http://schemas.microsoft.com/office/word/2010/wordprocessingDrawing" xmlns:wp="http://schemas.openxmlformats.org/drawingml/2006/wordprocessingDrawing" xmlns:w10="urn:schemas-microsoft-com:office:word" xmlns:w="http://schemas.openxmlformats.org/wordprocessingml/2006/main" xmlns:w14="http://schemas.microsoft.com/office/word/2010/wordml" xmlns:w15="http://schemas.microsoft.com/office/word/2012/wordml" xmlns:w16se="http://schemas.microsoft.com/office/word/2015/wordml/symex" xmlns:wpg="http://schemas.microsoft.com/office/word/2010/wordprocessingGroup" xmlns:wpi="http://schemas.microsoft.com/office/word/2010/wordprocessingInk" xmlns:wne="http://schemas.microsoft.com/office/word/2006/wordml" xmlns:wps="http://schemas.microsoft.com/office/word/2010/wordprocessingShape" mc:Ignorable="w14 w15 w16se wp14">
+  <w:abstractNum w:abstractNumId="0" w15:restartNumberingAfterBreak="0">
+    <w:nsid w:val="0E784E6B"/>
+    <w:multiLevelType w:val="hybridMultilevel"/>
+    <w:tmpl w:val="356E1C6C"/>
+    <w:lvl w:ilvl="0" w:tplc="0434A270">
+      <w:start w:val="1"/>
+      <w:numFmt w:val="decimal"/>
+      <w:lvlText w:val="%1)"/>
+      <w:lvlJc w:val="left"/>
+      <w:pPr>
+        <w:ind w:left="927" w:hanging="360"/>
+      </w:pPr>
+      <w:rPr>
+        <w:rFonts w:hint="default"/>
+      </w:rPr>
+    </w:lvl>
+    <w:lvl w:ilvl="1" w:tplc="040C0019" w:tentative="1">
+      <w:start w:val="1"/>
+      <w:numFmt w:val="lowerLetter"/>
+      <w:lvlText w:val="%2."/>
+      <w:lvlJc w:val="left"/>
+      <w:pPr>
+        <w:ind w:left="1647" w:hanging="360"/>
+      </w:pPr>
+    </w:lvl>
+    <w:lvl w:ilvl="2" w:tplc="040C001B" w:tentative="1">
+      <w:start w:val="1"/>
+      <w:numFmt w:val="lowerRoman"/>
+      <w:lvlText w:val="%3."/>
+      <w:lvlJc w:val="right"/>
+      <w:pPr>
+        <w:ind w:left="2367" w:hanging="180"/>
+      </w:pPr>
+    </w:lvl>
+    <w:lvl w:ilvl="3" w:tplc="040C000F" w:tentative="1">
+      <w:start w:val="1"/>
+      <w:numFmt w:val="decimal"/>
+      <w:lvlText w:val="%4."/>
+      <w:lvlJc w:val="left"/>
+      <w:pPr>
+        <w:ind w:left="3087" w:hanging="360"/>
+      </w:pPr>
+    </w:lvl>
+    <w:lvl w:ilvl="4" w:tplc="040C0019" w:tentative="1">
+      <w:start w:val="1"/>
+      <w:numFmt w:val="lowerLetter"/>
+      <w:lvlText w:val="%5."/>
+      <w:lvlJc w:val="left"/>
+      <w:pPr>
+        <w:ind w:left="3807" w:hanging="360"/>
+      </w:pPr>
+    </w:lvl>
+    <w:lvl w:ilvl="5" w:tplc="040C001B" w:tentative="1">
+      <w:start w:val="1"/>
+      <w:numFmt w:val="lowerRoman"/>
+      <w:lvlText w:val="%6."/>
+      <w:lvlJc w:val="right"/>
+      <w:pPr>
+        <w:ind w:left="4527" w:hanging="180"/>
+      </w:pPr>
+    </w:lvl>
+    <w:lvl w:ilvl="6" w:tplc="040C000F" w:tentative="1">
+      <w:start w:val="1"/>
+      <w:numFmt w:val="decimal"/>
+      <w:lvlText w:val="%7."/>
+      <w:lvlJc w:val="left"/>
+      <w:pPr>
+        <w:ind w:left="5247" w:hanging="360"/>
+      </w:pPr>
+    </w:lvl>
+    <w:lvl w:ilvl="7" w:tplc="040C0019" w:tentative="1">
+      <w:start w:val="1"/>
+      <w:numFmt w:val="lowerLetter"/>
+      <w:lvlText w:val="%8."/>
+      <w:lvlJc w:val="left"/>
+      <w:pPr>
+        <w:ind w:left="5967" w:hanging="360"/>
+      </w:pPr>
+    </w:lvl>
+    <w:lvl w:ilvl="8" w:tplc="040C001B" w:tentative="1">
+      <w:start w:val="1"/>
+      <w:numFmt w:val="lowerRoman"/>
+      <w:lvlText w:val="%9."/>
+      <w:lvlJc w:val="right"/>
+      <w:pPr>
+        <w:ind w:left="6687" w:hanging="180"/>
+      </w:pPr>
+    </w:lvl>
+  </w:abstractNum>
+  <w:abstractNum w:abstractNumId="1" w15:restartNumberingAfterBreak="0">
+    <w:nsid w:val="32465F2C"/>
+    <w:multiLevelType w:val="hybridMultilevel"/>
+    <w:tmpl w:val="194A81E2"/>
+    <w:lvl w:ilvl="0" w:tplc="040C0001">
+      <w:start w:val="1"/>
+      <w:numFmt w:val="bullet"/>
+      <w:lvlText w:val=""/>
+      <w:lvlJc w:val="left"/>
+      <w:pPr>
+        <w:ind w:left="720" w:hanging="360"/>
+      </w:pPr>
+      <w:rPr>
+        <w:rFonts w:ascii="Symbol" w:hAnsi="Symbol" w:hint="default"/>
+      </w:rPr>
+    </w:lvl>
+    <w:lvl w:ilvl="1" w:tplc="040C0003" w:tentative="1">
+      <w:start w:val="1"/>
+      <w:numFmt w:val="bullet"/>
+      <w:lvlText w:val="o"/>
+      <w:lvlJc w:val="left"/>
+      <w:pPr>
+        <w:ind w:left="1440" w:hanging="360"/>
+      </w:pPr>
+      <w:rPr>
+        <w:rFonts w:ascii="Courier New" w:hAnsi="Courier New" w:cs="Courier New" w:hint="default"/>
+      </w:rPr>
+    </w:lvl>
+    <w:lvl w:ilvl="2" w:tplc="040C0005" w:tentative="1">
+      <w:start w:val="1"/>
+      <w:numFmt w:val="bullet"/>
+      <w:lvlText w:val=""/>
+      <w:lvlJc w:val="left"/>
+      <w:pPr>
+        <w:ind w:left="2160" w:hanging="360"/>
+      </w:pPr>
+      <w:rPr>
+        <w:rFonts w:ascii="Wingdings" w:hAnsi="Wingdings" w:hint="default"/>
+      </w:rPr>
+    </w:lvl>
+    <w:lvl w:ilvl="3" w:tplc="040C0001" w:tentative="1">
+      <w:start w:val="1"/>
+      <w:numFmt w:val="bullet"/>
+      <w:lvlText w:val=""/>
+      <w:lvlJc w:val="left"/>
+      <w:pPr>
+        <w:ind w:left="2880" w:hanging="360"/>
+      </w:pPr>
+      <w:rPr>
+        <w:rFonts w:ascii="Symbol" w:hAnsi="Symbol" w:hint="default"/>
+      </w:rPr>
+    </w:lvl>
+    <w:lvl w:ilvl="4" w:tplc="040C0003" w:tentative="1">
+      <w:start w:val="1"/>
+      <w:numFmt w:val="bullet"/>
+      <w:lvlText w:val="o"/>
+      <w:lvlJc w:val="left"/>
+      <w:pPr>
+        <w:ind w:left="3600" w:hanging="360"/>
+      </w:pPr>
+      <w:rPr>
+        <w:rFonts w:ascii="Courier New" w:hAnsi="Courier New" w:cs="Courier New" w:hint="default"/>
+      </w:rPr>
+    </w:lvl>
+    <w:lvl w:ilvl="5" w:tplc="040C0005" w:tentative="1">
+      <w:start w:val="1"/>
+      <w:numFmt w:val="bullet"/>
+      <w:lvlText w:val=""/>
+      <w:lvlJc w:val="left"/>
+      <w:pPr>
+        <w:ind w:left="4320" w:hanging="360"/>
+      </w:pPr>
+      <w:rPr>
+        <w:rFonts w:ascii="Wingdings" w:hAnsi="Wingdings" w:hint="default"/>
+      </w:rPr>
+    </w:lvl>
+    <w:lvl w:ilvl="6" w:tplc="040C0001" w:tentative="1">
+      <w:start w:val="1"/>
+      <w:numFmt w:val="bullet"/>
+      <w:lvlText w:val=""/>
+      <w:lvlJc w:val="left"/>
+      <w:pPr>
+        <w:ind w:left="5040" w:hanging="360"/>
+      </w:pPr>
+      <w:rPr>
+        <w:rFonts w:ascii="Symbol" w:hAnsi="Symbol" w:hint="default"/>
+      </w:rPr>
+    </w:lvl>
+    <w:lvl w:ilvl="7" w:tplc="040C0003" w:tentative="1">
+      <w:start w:val="1"/>
+      <w:numFmt w:val="bullet"/>
+      <w:lvlText w:val="o"/>
+      <w:lvlJc w:val="left"/>
+      <w:pPr>
+        <w:ind w:left="5760" w:hanging="360"/>
+      </w:pPr>
+      <w:rPr>
+        <w:rFonts w:ascii="Courier New" w:hAnsi="Courier New" w:cs="Courier New" w:hint="default"/>
+      </w:rPr>
+    </w:lvl>
+    <w:lvl w:ilvl="8" w:tplc="040C0005" w:tentative="1">
+      <w:start w:val="1"/>
+      <w:numFmt w:val="bullet"/>
+      <w:lvlText w:val=""/>
+      <w:lvlJc w:val="left"/>
+      <w:pPr>
+        <w:ind w:left="6480" w:hanging="360"/>
+      </w:pPr>
+      <w:rPr>
+        <w:rFonts w:ascii="Wingdings" w:hAnsi="Wingdings" w:hint="default"/>
+      </w:rPr>
+    </w:lvl>
+  </w:abstractNum>
+  <w:abstractNum w:abstractNumId="2" w15:restartNumberingAfterBreak="0">
+    <w:nsid w:val="59696597"/>
+    <w:multiLevelType w:val="hybridMultilevel"/>
+    <w:tmpl w:val="D0F83796"/>
+    <w:lvl w:ilvl="0" w:tplc="040C0001">
+      <w:start w:val="1"/>
+      <w:numFmt w:val="bullet"/>
+      <w:lvlText w:val=""/>
+      <w:lvlJc w:val="left"/>
+      <w:pPr>
+        <w:ind w:left="720" w:hanging="360"/>
+      </w:pPr>
+      <w:rPr>
+        <w:rFonts w:ascii="Symbol" w:hAnsi="Symbol" w:hint="default"/>
+      </w:rPr>
+    </w:lvl>
+    <w:lvl w:ilvl="1" w:tplc="040C0003" w:tentative="1">
+      <w:start w:val="1"/>
+      <w:numFmt w:val="bullet"/>
+      <w:lvlText w:val="o"/>
+      <w:lvlJc w:val="left"/>
+      <w:pPr>
+        <w:ind w:left="1440" w:hanging="360"/>
+      </w:pPr>
+      <w:rPr>
+        <w:rFonts w:ascii="Courier New" w:hAnsi="Courier New" w:cs="Courier New" w:hint="default"/>
+      </w:rPr>
+    </w:lvl>
+    <w:lvl w:ilvl="2" w:tplc="040C0005" w:tentative="1">
+      <w:start w:val="1"/>
+      <w:numFmt w:val="bullet"/>
+      <w:lvlText w:val=""/>
+      <w:lvlJc w:val="left"/>
+      <w:pPr>
+        <w:ind w:left="2160" w:hanging="360"/>
+      </w:pPr>
+      <w:rPr>
+        <w:rFonts w:ascii="Wingdings" w:hAnsi="Wingdings" w:hint="default"/>
+      </w:rPr>
+    </w:lvl>
+    <w:lvl w:ilvl="3" w:tplc="040C0001" w:tentative="1">
+      <w:start w:val="1"/>
+      <w:numFmt w:val="bullet"/>
+      <w:lvlText w:val=""/>
+      <w:lvlJc w:val="left"/>
+      <w:pPr>
+        <w:ind w:left="2880" w:hanging="360"/>
+      </w:pPr>
+      <w:rPr>
+        <w:rFonts w:ascii="Symbol" w:hAnsi="Symbol" w:hint="default"/>
+      </w:rPr>
+    </w:lvl>
+    <w:lvl w:ilvl="4" w:tplc="040C0003" w:tentative="1">
+      <w:start w:val="1"/>
+      <w:numFmt w:val="bullet"/>
+      <w:lvlText w:val="o"/>
+      <w:lvlJc w:val="left"/>
+      <w:pPr>
+        <w:ind w:left="3600" w:hanging="360"/>
+      </w:pPr>
+      <w:rPr>
+        <w:rFonts w:ascii="Courier New" w:hAnsi="Courier New" w:cs="Courier New" w:hint="default"/>
+      </w:rPr>
+    </w:lvl>
+    <w:lvl w:ilvl="5" w:tplc="040C0005" w:tentative="1">
+      <w:start w:val="1"/>
+      <w:numFmt w:val="bullet"/>
+      <w:lvlText w:val=""/>
+      <w:lvlJc w:val="left"/>
+      <w:pPr>
+        <w:ind w:left="4320" w:hanging="360"/>
+      </w:pPr>
+      <w:rPr>
+        <w:rFonts w:ascii="Wingdings" w:hAnsi="Wingdings" w:hint="default"/>
+      </w:rPr>
+    </w:lvl>
+    <w:lvl w:ilvl="6" w:tplc="040C0001" w:tentative="1">
+      <w:start w:val="1"/>
+      <w:numFmt w:val="bullet"/>
+      <w:lvlText w:val=""/>
+      <w:lvlJc w:val="left"/>
+      <w:pPr>
+        <w:ind w:left="5040" w:hanging="360"/>
+      </w:pPr>
+      <w:rPr>
+        <w:rFonts w:ascii="Symbol" w:hAnsi="Symbol" w:hint="default"/>
+      </w:rPr>
+    </w:lvl>
+    <w:lvl w:ilvl="7" w:tplc="040C0003" w:tentative="1">
+      <w:start w:val="1"/>
+      <w:numFmt w:val="bullet"/>
+      <w:lvlText w:val="o"/>
+      <w:lvlJc w:val="left"/>
+      <w:pPr>
+        <w:ind w:left="5760" w:hanging="360"/>
+      </w:pPr>
+      <w:rPr>
+        <w:rFonts w:ascii="Courier New" w:hAnsi="Courier New" w:cs="Courier New" w:hint="default"/>
+      </w:rPr>
+    </w:lvl>
+    <w:lvl w:ilvl="8" w:tplc="040C0005" w:tentative="1">
+      <w:start w:val="1"/>
+      <w:numFmt w:val="bullet"/>
+      <w:lvlText w:val=""/>
+      <w:lvlJc w:val="left"/>
+      <w:pPr>
+        <w:ind w:left="6480" w:hanging="360"/>
+      </w:pPr>
+      <w:rPr>
+        <w:rFonts w:ascii="Wingdings" w:hAnsi="Wingdings" w:hint="default"/>
+      </w:rPr>
+    </w:lvl>
+  </w:abstractNum>
+  <w:abstractNum w:abstractNumId="3" w15:restartNumberingAfterBreak="0">
+    <w:nsid w:val="610E2E01"/>
+    <w:multiLevelType w:val="hybridMultilevel"/>
+    <w:tmpl w:val="186090F4"/>
+    <w:lvl w:ilvl="0" w:tplc="040C0011">
+      <w:start w:val="1"/>
+      <w:numFmt w:val="decimal"/>
+      <w:lvlText w:val="%1)"/>
+      <w:lvlJc w:val="left"/>
+      <w:pPr>
+        <w:ind w:left="927" w:hanging="360"/>
+      </w:pPr>
+      <w:rPr>
+        <w:rFonts w:hint="default"/>
+      </w:rPr>
+    </w:lvl>
+    <w:lvl w:ilvl="1" w:tplc="040C0019" w:tentative="1">
+      <w:start w:val="1"/>
+      <w:numFmt w:val="lowerLetter"/>
+      <w:lvlText w:val="%2."/>
+      <w:lvlJc w:val="left"/>
+      <w:pPr>
+        <w:ind w:left="1647" w:hanging="360"/>
+      </w:pPr>
+    </w:lvl>
+    <w:lvl w:ilvl="2" w:tplc="040C001B" w:tentative="1">
+      <w:start w:val="1"/>
+      <w:numFmt w:val="lowerRoman"/>
+      <w:lvlText w:val="%3."/>
+      <w:lvlJc w:val="right"/>
+      <w:pPr>
+        <w:ind w:left="2367" w:hanging="180"/>
+      </w:pPr>
+    </w:lvl>
+    <w:lvl w:ilvl="3" w:tplc="040C000F" w:tentative="1">
+      <w:start w:val="1"/>
+      <w:numFmt w:val="decimal"/>
+      <w:lvlText w:val="%4."/>
+      <w:lvlJc w:val="left"/>
+      <w:pPr>
+        <w:ind w:left="3087" w:hanging="360"/>
+      </w:pPr>
+    </w:lvl>
+    <w:lvl w:ilvl="4" w:tplc="040C0019" w:tentative="1">
+      <w:start w:val="1"/>
+      <w:numFmt w:val="lowerLetter"/>
+      <w:lvlText w:val="%5."/>
+      <w:lvlJc w:val="left"/>
+      <w:pPr>
+        <w:ind w:left="3807" w:hanging="360"/>
+      </w:pPr>
+    </w:lvl>
+    <w:lvl w:ilvl="5" w:tplc="040C001B" w:tentative="1">
+      <w:start w:val="1"/>
+      <w:numFmt w:val="lowerRoman"/>
+      <w:lvlText w:val="%6."/>
+      <w:lvlJc w:val="right"/>
+      <w:pPr>
+        <w:ind w:left="4527" w:hanging="180"/>
+      </w:pPr>
+    </w:lvl>
+    <w:lvl w:ilvl="6" w:tplc="040C000F" w:tentative="1">
+      <w:start w:val="1"/>
+      <w:numFmt w:val="decimal"/>
+      <w:lvlText w:val="%7."/>
+      <w:lvlJc w:val="left"/>
+      <w:pPr>
+        <w:ind w:left="5247" w:hanging="360"/>
+      </w:pPr>
+    </w:lvl>
+    <w:lvl w:ilvl="7" w:tplc="040C0019" w:tentative="1">
+      <w:start w:val="1"/>
+      <w:numFmt w:val="lowerLetter"/>
+      <w:lvlText w:val="%8."/>
+      <w:lvlJc w:val="left"/>
+      <w:pPr>
+        <w:ind w:left="5967" w:hanging="360"/>
+      </w:pPr>
+    </w:lvl>
+    <w:lvl w:ilvl="8" w:tplc="040C001B" w:tentative="1">
+      <w:start w:val="1"/>
+      <w:numFmt w:val="lowerRoman"/>
+      <w:lvlText w:val="%9."/>
+      <w:lvlJc w:val="right"/>
+      <w:pPr>
+        <w:ind w:left="6687" w:hanging="180"/>
+      </w:pPr>
+    </w:lvl>
+  </w:abstractNum>
+  <w:abstractNum w:abstractNumId="4" w15:restartNumberingAfterBreak="0">
+    <w:nsid w:val="7036244E"/>
+    <w:multiLevelType w:val="hybridMultilevel"/>
+    <w:tmpl w:val="DDA4873E"/>
+    <w:lvl w:ilvl="0" w:tplc="040C0001">
+      <w:start w:val="1"/>
+      <w:numFmt w:val="bullet"/>
+      <w:lvlText w:val=""/>
+      <w:lvlJc w:val="left"/>
+      <w:pPr>
+        <w:ind w:left="720" w:hanging="360"/>
+      </w:pPr>
+      <w:rPr>
+        <w:rFonts w:ascii="Symbol" w:hAnsi="Symbol" w:hint="default"/>
+      </w:rPr>
+    </w:lvl>
+    <w:lvl w:ilvl="1" w:tplc="040C0003" w:tentative="1">
+      <w:start w:val="1"/>
+      <w:numFmt w:val="bullet"/>
+      <w:lvlText w:val="o"/>
+      <w:lvlJc w:val="left"/>
+      <w:pPr>
+        <w:ind w:left="1440" w:hanging="360"/>
+      </w:pPr>
+      <w:rPr>
+        <w:rFonts w:ascii="Courier New" w:hAnsi="Courier New" w:cs="Courier New" w:hint="default"/>
+      </w:rPr>
+    </w:lvl>
+    <w:lvl w:ilvl="2" w:tplc="040C0005" w:tentative="1">
+      <w:start w:val="1"/>
+      <w:numFmt w:val="bullet"/>
+      <w:lvlText w:val=""/>
+      <w:lvlJc w:val="left"/>
+      <w:pPr>
+        <w:ind w:left="2160" w:hanging="360"/>
+      </w:pPr>
+      <w:rPr>
+        <w:rFonts w:ascii="Wingdings" w:hAnsi="Wingdings" w:hint="default"/>
+      </w:rPr>
+    </w:lvl>
+    <w:lvl w:ilvl="3" w:tplc="040C0001" w:tentative="1">
+      <w:start w:val="1"/>
+      <w:numFmt w:val="bullet"/>
+      <w:lvlText w:val=""/>
+      <w:lvlJc w:val="left"/>
+      <w:pPr>
+        <w:ind w:left="2880" w:hanging="360"/>
+      </w:pPr>
+      <w:rPr>
+        <w:rFonts w:ascii="Symbol" w:hAnsi="Symbol" w:hint="default"/>
+      </w:rPr>
+    </w:lvl>
+    <w:lvl w:ilvl="4" w:tplc="040C0003" w:tentative="1">
+      <w:start w:val="1"/>
+      <w:numFmt w:val="bullet"/>
+      <w:lvlText w:val="o"/>
+      <w:lvlJc w:val="left"/>
+      <w:pPr>
+        <w:ind w:left="3600" w:hanging="360"/>
+      </w:pPr>
+      <w:rPr>
+        <w:rFonts w:ascii="Courier New" w:hAnsi="Courier New" w:cs="Courier New" w:hint="default"/>
+      </w:rPr>
+    </w:lvl>
+    <w:lvl w:ilvl="5" w:tplc="040C0005" w:tentative="1">
+      <w:start w:val="1"/>
+      <w:numFmt w:val="bullet"/>
+      <w:lvlText w:val=""/>
+      <w:lvlJc w:val="left"/>
+      <w:pPr>
+        <w:ind w:left="4320" w:hanging="360"/>
+      </w:pPr>
+      <w:rPr>
+        <w:rFonts w:ascii="Wingdings" w:hAnsi="Wingdings" w:hint="default"/>
+      </w:rPr>
+    </w:lvl>
+    <w:lvl w:ilvl="6" w:tplc="040C0001" w:tentative="1">
+      <w:start w:val="1"/>
+      <w:numFmt w:val="bullet"/>
+      <w:lvlText w:val=""/>
+      <w:lvlJc w:val="left"/>
+      <w:pPr>
+        <w:ind w:left="5040" w:hanging="360"/>
+      </w:pPr>
+      <w:rPr>
+        <w:rFonts w:ascii="Symbol" w:hAnsi="Symbol" w:hint="default"/>
+      </w:rPr>
+    </w:lvl>
+    <w:lvl w:ilvl="7" w:tplc="040C0003" w:tentative="1">
+      <w:start w:val="1"/>
+      <w:numFmt w:val="bullet"/>
+      <w:lvlText w:val="o"/>
+      <w:lvlJc w:val="left"/>
+      <w:pPr>
+        <w:ind w:left="5760" w:hanging="360"/>
+      </w:pPr>
+      <w:rPr>
+        <w:rFonts w:ascii="Courier New" w:hAnsi="Courier New" w:cs="Courier New" w:hint="default"/>
+      </w:rPr>
+    </w:lvl>
+    <w:lvl w:ilvl="8" w:tplc="040C0005" w:tentative="1">
+      <w:start w:val="1"/>
+      <w:numFmt w:val="bullet"/>
+      <w:lvlText w:val=""/>
+      <w:lvlJc w:val="left"/>
+      <w:pPr>
+        <w:ind w:left="6480" w:hanging="360"/>
+      </w:pPr>
+      <w:rPr>
+        <w:rFonts w:ascii="Wingdings" w:hAnsi="Wingdings" w:hint="default"/>
+      </w:rPr>
+    </w:lvl>
+  </w:abstractNum>
+  <w:abstractNum w:abstractNumId="5" w15:restartNumberingAfterBreak="0">
+    <w:nsid w:val="73083D7B"/>
+    <w:multiLevelType w:val="hybridMultilevel"/>
+    <w:tmpl w:val="A44C7022"/>
+    <w:lvl w:ilvl="0" w:tplc="040C0001">
+      <w:start w:val="1"/>
+      <w:numFmt w:val="bullet"/>
+      <w:lvlText w:val=""/>
+      <w:lvlJc w:val="left"/>
+      <w:pPr>
+        <w:ind w:left="720" w:hanging="360"/>
+      </w:pPr>
+      <w:rPr>
+        <w:rFonts w:ascii="Symbol" w:hAnsi="Symbol" w:hint="default"/>
+      </w:rPr>
+    </w:lvl>
+    <w:lvl w:ilvl="1" w:tplc="040C0003" w:tentative="1">
+      <w:start w:val="1"/>
+      <w:numFmt w:val="bullet"/>
+      <w:lvlText w:val="o"/>
+      <w:lvlJc w:val="left"/>
+      <w:pPr>
+        <w:ind w:left="1440" w:hanging="360"/>
+      </w:pPr>
+      <w:rPr>
+        <w:rFonts w:ascii="Courier New" w:hAnsi="Courier New" w:cs="Courier New" w:hint="default"/>
+      </w:rPr>
+    </w:lvl>
+    <w:lvl w:ilvl="2" w:tplc="040C0005" w:tentative="1">
+      <w:start w:val="1"/>
+      <w:numFmt w:val="bullet"/>
+      <w:lvlText w:val=""/>
+      <w:lvlJc w:val="left"/>
+      <w:pPr>
+        <w:ind w:left="2160" w:hanging="360"/>
+      </w:pPr>
+      <w:rPr>
+        <w:rFonts w:ascii="Wingdings" w:hAnsi="Wingdings" w:hint="default"/>
+      </w:rPr>
+    </w:lvl>
+    <w:lvl w:ilvl="3" w:tplc="040C0001" w:tentative="1">
+      <w:start w:val="1"/>
+      <w:numFmt w:val="bullet"/>
+      <w:lvlText w:val=""/>
+      <w:lvlJc w:val="left"/>
+      <w:pPr>
+        <w:ind w:left="2880" w:hanging="360"/>
+      </w:pPr>
+      <w:rPr>
+        <w:rFonts w:ascii="Symbol" w:hAnsi="Symbol" w:hint="default"/>
+      </w:rPr>
+    </w:lvl>
+    <w:lvl w:ilvl="4" w:tplc="040C0003" w:tentative="1">
+      <w:start w:val="1"/>
+      <w:numFmt w:val="bullet"/>
+      <w:lvlText w:val="o"/>
+      <w:lvlJc w:val="left"/>
+      <w:pPr>
+        <w:ind w:left="3600" w:hanging="360"/>
+      </w:pPr>
+      <w:rPr>
+        <w:rFonts w:ascii="Courier New" w:hAnsi="Courier New" w:cs="Courier New" w:hint="default"/>
+      </w:rPr>
+    </w:lvl>
+    <w:lvl w:ilvl="5" w:tplc="040C0005" w:tentative="1">
+      <w:start w:val="1"/>
+      <w:numFmt w:val="bullet"/>
+      <w:lvlText w:val=""/>
+      <w:lvlJc w:val="left"/>
+      <w:pPr>
+        <w:ind w:left="4320" w:hanging="360"/>
+      </w:pPr>
+      <w:rPr>
+        <w:rFonts w:ascii="Wingdings" w:hAnsi="Wingdings" w:hint="default"/>
+      </w:rPr>
+    </w:lvl>
+    <w:lvl w:ilvl="6" w:tplc="040C0001" w:tentative="1">
+      <w:start w:val="1"/>
+      <w:numFmt w:val="bullet"/>
+      <w:lvlText w:val=""/>
+      <w:lvlJc w:val="left"/>
+      <w:pPr>
+        <w:ind w:left="5040" w:hanging="360"/>
+      </w:pPr>
+      <w:rPr>
+        <w:rFonts w:ascii="Symbol" w:hAnsi="Symbol" w:hint="default"/>
+      </w:rPr>
+    </w:lvl>
+    <w:lvl w:ilvl="7" w:tplc="040C0003" w:tentative="1">
+      <w:start w:val="1"/>
+      <w:numFmt w:val="bullet"/>
+      <w:lvlText w:val="o"/>
+      <w:lvlJc w:val="left"/>
+      <w:pPr>
+        <w:ind w:left="5760" w:hanging="360"/>
+      </w:pPr>
+      <w:rPr>
+        <w:rFonts w:ascii="Courier New" w:hAnsi="Courier New" w:cs="Courier New" w:hint="default"/>
+      </w:rPr>
+    </w:lvl>
+    <w:lvl w:ilvl="8" w:tplc="040C0005" w:tentative="1">
+      <w:start w:val="1"/>
+      <w:numFmt w:val="bullet"/>
+      <w:lvlText w:val=""/>
+      <w:lvlJc w:val="left"/>
+      <w:pPr>
+        <w:ind w:left="6480" w:hanging="360"/>
+      </w:pPr>
+      <w:rPr>
+        <w:rFonts w:ascii="Wingdings" w:hAnsi="Wingdings" w:hint="default"/>
+      </w:rPr>
+    </w:lvl>
+  </w:abstractNum>
+  <w:num w:numId="1">
+    <w:abstractNumId w:val="1"/>
+  </w:num>
+  <w:num w:numId="2">
+    <w:abstractNumId w:val="2"/>
+  </w:num>
+  <w:num w:numId="3">
+    <w:abstractNumId w:val="3"/>
+  </w:num>
+  <w:num w:numId="4">
+    <w:abstractNumId w:val="5"/>
+  </w:num>
+  <w:num w:numId="5">
+    <w:abstractNumId w:val="4"/>
+  </w:num>
+  <w:num w:numId="6">
+    <w:abstractNumId w:val="0"/>
+  </w:num>
+</w:numbering>
 </file>
 
 <file path=word/styles.xml><?xml version="1.0" encoding="utf-8"?>
@@ -1363,6 +3607,27 @@
     <w:name w:val="Normal"/>
     <w:qFormat/>
   </w:style>
+  <w:style w:type="paragraph" w:styleId="Titre1">
+    <w:name w:val="heading 1"/>
+    <w:basedOn w:val="Normal"/>
+    <w:next w:val="Normal"/>
+    <w:link w:val="Titre1Car"/>
+    <w:uiPriority w:val="9"/>
+    <w:qFormat/>
+    <w:rsid w:val="006C1642"/>
+    <w:pPr>
+      <w:keepNext/>
+      <w:keepLines/>
+      <w:spacing w:before="240" w:after="0"/>
+      <w:outlineLvl w:val="0"/>
+    </w:pPr>
+    <w:rPr>
+      <w:rFonts w:asciiTheme="majorHAnsi" w:eastAsiaTheme="majorEastAsia" w:hAnsiTheme="majorHAnsi" w:cstheme="majorBidi"/>
+      <w:color w:val="2E74B5" w:themeColor="accent1" w:themeShade="BF"/>
+      <w:sz w:val="32"/>
+      <w:szCs w:val="32"/>
+    </w:rPr>
+  </w:style>
   <w:style w:type="character" w:default="1" w:styleId="Policepardfaut">
     <w:name w:val="Default Paragraph Font"/>
     <w:uiPriority w:val="1"/>
@@ -1389,6 +3654,30 @@
     <w:uiPriority w:val="99"/>
     <w:semiHidden/>
     <w:unhideWhenUsed/>
+  </w:style>
+  <w:style w:type="character" w:customStyle="1" w:styleId="Titre1Car">
+    <w:name w:val="Titre 1 Car"/>
+    <w:basedOn w:val="Policepardfaut"/>
+    <w:link w:val="Titre1"/>
+    <w:uiPriority w:val="9"/>
+    <w:rsid w:val="006C1642"/>
+    <w:rPr>
+      <w:rFonts w:asciiTheme="majorHAnsi" w:eastAsiaTheme="majorEastAsia" w:hAnsiTheme="majorHAnsi" w:cstheme="majorBidi"/>
+      <w:color w:val="2E74B5" w:themeColor="accent1" w:themeShade="BF"/>
+      <w:sz w:val="32"/>
+      <w:szCs w:val="32"/>
+    </w:rPr>
+  </w:style>
+  <w:style w:type="paragraph" w:styleId="Paragraphedeliste">
+    <w:name w:val="List Paragraph"/>
+    <w:basedOn w:val="Normal"/>
+    <w:uiPriority w:val="34"/>
+    <w:qFormat/>
+    <w:rsid w:val="006C1642"/>
+    <w:pPr>
+      <w:ind w:left="720"/>
+      <w:contextualSpacing/>
+    </w:pPr>
   </w:style>
 </w:styles>
 </file>

</xml_diff>